<commit_message>
Correções na versão 2 da monografia
</commit_message>
<xml_diff>
--- a/SILAS - Monografia-UEMA v2.0.docx
+++ b/SILAS - Monografia-UEMA v2.0.docx
@@ -7932,6 +7932,7 @@
           <w:docPartUnique/>
         </w:docPartObj>
       </w:sdtPr>
+      <w:sdtEndPr/>
       <w:sdtContent>
         <w:p>
           <w:pPr>
@@ -10837,7 +10838,92 @@
           <w:sz w:val="22"/>
           <w:szCs w:val="22"/>
         </w:rPr>
-        <w:t>-Output</w:t>
+        <w:t>-Output)</w:t>
+      </w:r>
+      <w:r>
+        <w:rPr>
+          <w:sz w:val="22"/>
+          <w:szCs w:val="22"/>
+        </w:rPr>
+        <w:t xml:space="preserve"> e gerencia a</w:t>
+      </w:r>
+      <w:r>
+        <w:rPr>
+          <w:sz w:val="22"/>
+          <w:szCs w:val="22"/>
+        </w:rPr>
+        <w:t xml:space="preserve"> </w:t>
+      </w:r>
+      <w:r>
+        <w:rPr>
+          <w:sz w:val="22"/>
+          <w:szCs w:val="22"/>
+        </w:rPr>
+        <w:t>quantidade de energia utilizada na transmissão pode</w:t>
+      </w:r>
+      <w:r>
+        <w:rPr>
+          <w:sz w:val="22"/>
+          <w:szCs w:val="22"/>
+        </w:rPr>
+        <w:t>ndo, assim, alcançar até 6 Gbps</w:t>
+      </w:r>
+      <w:r>
+        <w:rPr>
+          <w:sz w:val="22"/>
+          <w:szCs w:val="22"/>
+        </w:rPr>
+        <w:t>.</w:t>
+      </w:r>
+    </w:p>
+    <w:p>
+      <w:pPr>
+        <w:pStyle w:val="TCC0CorpoTexto"/>
+        <w:rPr>
+          <w:color w:val="000000"/>
+          <w:sz w:val="22"/>
+          <w:szCs w:val="22"/>
+        </w:rPr>
+      </w:pPr>
+      <w:r>
+        <w:rPr>
+          <w:color w:val="000000"/>
+          <w:sz w:val="22"/>
+          <w:szCs w:val="22"/>
+        </w:rPr>
+        <w:t xml:space="preserve">Em todo sistema de comunicação as principais variáveis são: </w:t>
+      </w:r>
+      <w:r>
+        <w:rPr>
+          <w:b/>
+          <w:color w:val="000000"/>
+          <w:sz w:val="22"/>
+          <w:szCs w:val="22"/>
+        </w:rPr>
+        <w:t>potência, largura de banda e taxa de transferência</w:t>
+      </w:r>
+      <w:r>
+        <w:rPr>
+          <w:color w:val="000000"/>
+          <w:sz w:val="22"/>
+          <w:szCs w:val="22"/>
+        </w:rPr>
+        <w:t xml:space="preserve">. Em </w:t>
+      </w:r>
+      <w:r>
+        <w:rPr>
+          <w:sz w:val="22"/>
+          <w:szCs w:val="22"/>
+        </w:rPr>
+        <w:t>[1]</w:t>
+      </w:r>
+      <w:r>
+        <w:rPr>
+          <w:color w:val="000000"/>
+          <w:sz w:val="22"/>
+          <w:szCs w:val="22"/>
+        </w:rPr>
+        <w:t xml:space="preserve"> é </w:t>
       </w:r>
       <w:r>
         <w:rPr>
@@ -10845,17 +10931,141 @@
           <w:sz w:val="22"/>
           <w:szCs w:val="22"/>
         </w:rPr>
-        <w:t>)</w:t>
-      </w:r>
-      <w:r>
-        <w:rPr>
-          <w:sz w:val="22"/>
-          <w:szCs w:val="22"/>
-        </w:rPr>
-        <w:t xml:space="preserve"> e gerencia a</w:t>
-      </w:r>
-      <w:r>
-        <w:rPr>
+        <w:t>mencionado</w:t>
+      </w:r>
+      <w:r>
+        <w:rPr>
+          <w:color w:val="000000"/>
+          <w:sz w:val="22"/>
+          <w:szCs w:val="22"/>
+        </w:rPr>
+        <w:t xml:space="preserve"> que um sistema de transmissão é formado basicamente por três componentes: </w:t>
+      </w:r>
+      <w:r>
+        <w:rPr>
+          <w:color w:val="000000"/>
+          <w:sz w:val="22"/>
+          <w:szCs w:val="22"/>
+        </w:rPr>
+        <w:t>transmissor, o canal por onde será transmitido a informação e o receptor</w:t>
+      </w:r>
+      <w:r>
+        <w:rPr>
+          <w:color w:val="000000"/>
+          <w:sz w:val="22"/>
+          <w:szCs w:val="22"/>
+        </w:rPr>
+        <w:t>. As suas funções são, em sua ideia mais original</w:t>
+      </w:r>
+      <w:r>
+        <w:rPr>
+          <w:color w:val="000000"/>
+          <w:sz w:val="22"/>
+          <w:szCs w:val="22"/>
+        </w:rPr>
+        <w:t>,</w:t>
+      </w:r>
+      <w:r>
+        <w:rPr>
+          <w:color w:val="000000"/>
+          <w:sz w:val="22"/>
+          <w:szCs w:val="22"/>
+        </w:rPr>
+        <w:t xml:space="preserve"> bem simples, no entanto, há desafios muito interessantes para ser</w:t>
+      </w:r>
+      <w:r>
+        <w:rPr>
+          <w:color w:val="000000"/>
+          <w:sz w:val="22"/>
+          <w:szCs w:val="22"/>
+        </w:rPr>
+        <w:t xml:space="preserve">em resolvidos no momento da </w:t>
+      </w:r>
+      <w:r>
+        <w:rPr>
+          <w:color w:val="000000"/>
+          <w:sz w:val="22"/>
+          <w:szCs w:val="22"/>
+        </w:rPr>
+        <w:t xml:space="preserve">implantação de um sistema de comunicação </w:t>
+      </w:r>
+      <w:r>
+        <w:rPr>
+          <w:i/>
+          <w:color w:val="000000"/>
+          <w:sz w:val="22"/>
+          <w:szCs w:val="22"/>
+        </w:rPr>
+        <w:t>wireless</w:t>
+      </w:r>
+      <w:r>
+        <w:rPr>
+          <w:color w:val="000000"/>
+          <w:sz w:val="22"/>
+          <w:szCs w:val="22"/>
+        </w:rPr>
+        <w:t xml:space="preserve">. O transmissor tem o objetivo de fazer o sinal chegar ao receptor com uma satisfatória quantidade de informação e para isso ele conta </w:t>
+      </w:r>
+      <w:r>
+        <w:rPr>
+          <w:color w:val="000000"/>
+          <w:sz w:val="22"/>
+          <w:szCs w:val="22"/>
+        </w:rPr>
+        <w:t xml:space="preserve">com </w:t>
+      </w:r>
+      <w:r>
+        <w:rPr>
+          <w:color w:val="000000"/>
+          <w:sz w:val="22"/>
+          <w:szCs w:val="22"/>
+        </w:rPr>
+        <w:t>uma quantidade limitada de recursos como, por exemplo, energia e largura de banda. O canal é o meio pelo qual os sinais ou ondas</w:t>
+      </w:r>
+      <w:r>
+        <w:rPr>
+          <w:color w:val="000000"/>
+          <w:sz w:val="22"/>
+          <w:szCs w:val="22"/>
+        </w:rPr>
+        <w:t xml:space="preserve"> do </w:t>
+      </w:r>
+      <w:r>
+        <w:rPr>
+          <w:color w:val="000000"/>
+          <w:sz w:val="22"/>
+          <w:szCs w:val="22"/>
+        </w:rPr>
+        <w:t>transmissor</w:t>
+      </w:r>
+      <w:r>
+        <w:rPr>
+          <w:color w:val="000000"/>
+          <w:sz w:val="22"/>
+          <w:szCs w:val="22"/>
+        </w:rPr>
+        <w:t xml:space="preserve"> irão passar para chegar até o receptor. Nos canais de comunicação </w:t>
+      </w:r>
+      <w:r>
+        <w:rPr>
+          <w:i/>
+          <w:color w:val="000000"/>
+          <w:sz w:val="22"/>
+          <w:szCs w:val="22"/>
+        </w:rPr>
+        <w:t>wireless</w:t>
+      </w:r>
+      <w:r>
+        <w:rPr>
+          <w:color w:val="000000"/>
+          <w:sz w:val="22"/>
+          <w:szCs w:val="22"/>
+        </w:rPr>
+        <w:t xml:space="preserve"> os sinais são afetados na maioria das vezes das seguintes formas</w:t>
+      </w:r>
+      <w:r>
+        <w:rPr>
+          <w:color w:val="000000"/>
           <w:sz w:val="22"/>
           <w:szCs w:val="22"/>
         </w:rPr>
@@ -10863,212 +11073,51 @@
       </w:r>
       <w:r>
         <w:rPr>
-          <w:sz w:val="22"/>
-          <w:szCs w:val="22"/>
-        </w:rPr>
-        <w:t>quantidade de energia utilizada na transmissão pode</w:t>
-      </w:r>
-      <w:r>
-        <w:rPr>
-          <w:sz w:val="22"/>
-          <w:szCs w:val="22"/>
-        </w:rPr>
-        <w:t>ndo, assim, alcançar até 6 Gbps</w:t>
-      </w:r>
-      <w:r>
-        <w:rPr>
-          <w:sz w:val="22"/>
-          <w:szCs w:val="22"/>
-        </w:rPr>
-        <w:t>.</w:t>
-      </w:r>
-    </w:p>
-    <w:p>
-      <w:pPr>
-        <w:pStyle w:val="TCC0CorpoTexto"/>
-        <w:rPr>
-          <w:color w:val="000000"/>
-          <w:sz w:val="22"/>
-          <w:szCs w:val="22"/>
-        </w:rPr>
-      </w:pPr>
-      <w:r>
-        <w:rPr>
-          <w:color w:val="000000"/>
-          <w:sz w:val="22"/>
-          <w:szCs w:val="22"/>
-        </w:rPr>
-        <w:t xml:space="preserve">Em todo sistema de comunicação as principais variáveis são: </w:t>
-      </w:r>
-      <w:r>
-        <w:rPr>
-          <w:b/>
-          <w:color w:val="000000"/>
-          <w:sz w:val="22"/>
-          <w:szCs w:val="22"/>
-        </w:rPr>
-        <w:t>potência, largura de banda e taxa de transferência</w:t>
-      </w:r>
-      <w:r>
-        <w:rPr>
-          <w:color w:val="000000"/>
-          <w:sz w:val="22"/>
-          <w:szCs w:val="22"/>
-        </w:rPr>
-        <w:t xml:space="preserve">. Em </w:t>
-      </w:r>
-      <w:r>
-        <w:rPr>
-          <w:sz w:val="22"/>
-          <w:szCs w:val="22"/>
-        </w:rPr>
-        <w:t>[1]</w:t>
-      </w:r>
-      <w:r>
-        <w:rPr>
-          <w:color w:val="000000"/>
-          <w:sz w:val="22"/>
-          <w:szCs w:val="22"/>
-        </w:rPr>
-        <w:t xml:space="preserve"> é </w:t>
-      </w:r>
-      <w:r>
-        <w:rPr>
           <w:color w:val="FF0000"/>
           <w:sz w:val="22"/>
           <w:szCs w:val="22"/>
         </w:rPr>
-        <w:t>mencionado</w:t>
-      </w:r>
-      <w:r>
-        <w:rPr>
-          <w:color w:val="000000"/>
-          <w:sz w:val="22"/>
-          <w:szCs w:val="22"/>
-        </w:rPr>
-        <w:t xml:space="preserve"> que um sistema de transmissão é formado basicamente por três componentes: </w:t>
-      </w:r>
-      <w:r>
-        <w:rPr>
-          <w:color w:val="000000"/>
-          <w:sz w:val="22"/>
-          <w:szCs w:val="22"/>
-        </w:rPr>
-        <w:t>transmissor, o canal por onde será transmitido a informação e o receptor</w:t>
-      </w:r>
-      <w:r>
-        <w:rPr>
-          <w:color w:val="000000"/>
-          <w:sz w:val="22"/>
-          <w:szCs w:val="22"/>
-        </w:rPr>
-        <w:t>. As suas funções são, em sua ideia mais original</w:t>
-      </w:r>
-      <w:r>
-        <w:rPr>
-          <w:color w:val="000000"/>
-          <w:sz w:val="22"/>
-          <w:szCs w:val="22"/>
-        </w:rPr>
-        <w:t>,</w:t>
-      </w:r>
-      <w:r>
-        <w:rPr>
-          <w:color w:val="000000"/>
-          <w:sz w:val="22"/>
-          <w:szCs w:val="22"/>
-        </w:rPr>
-        <w:t xml:space="preserve"> bem simples, no entanto, há desafios muito interessantes para ser</w:t>
-      </w:r>
-      <w:r>
-        <w:rPr>
-          <w:color w:val="000000"/>
-          <w:sz w:val="22"/>
-          <w:szCs w:val="22"/>
-        </w:rPr>
-        <w:t xml:space="preserve">em resolvidos no momento da </w:t>
-      </w:r>
-      <w:r>
-        <w:rPr>
-          <w:color w:val="000000"/>
-          <w:sz w:val="22"/>
-          <w:szCs w:val="22"/>
-        </w:rPr>
-        <w:t xml:space="preserve">implantação de um sistema de comunicação </w:t>
-      </w:r>
-      <w:r>
-        <w:rPr>
-          <w:i/>
-          <w:color w:val="000000"/>
-          <w:sz w:val="22"/>
-          <w:szCs w:val="22"/>
-        </w:rPr>
-        <w:t>wireless</w:t>
-      </w:r>
-      <w:r>
-        <w:rPr>
-          <w:color w:val="000000"/>
-          <w:sz w:val="22"/>
-          <w:szCs w:val="22"/>
-        </w:rPr>
-        <w:t xml:space="preserve">. O transmissor tem o objetivo de fazer o sinal chegar ao receptor com uma satisfatória quantidade de informação e para isso ele conta </w:t>
-      </w:r>
-      <w:r>
-        <w:rPr>
-          <w:color w:val="000000"/>
-          <w:sz w:val="22"/>
-          <w:szCs w:val="22"/>
-        </w:rPr>
-        <w:t xml:space="preserve">com </w:t>
-      </w:r>
-      <w:r>
-        <w:rPr>
-          <w:color w:val="000000"/>
-          <w:sz w:val="22"/>
-          <w:szCs w:val="22"/>
-        </w:rPr>
-        <w:t>uma quantidade limitada de recursos como, por exemplo, energia e largura de banda. O canal é o meio pelo qual os sinais ou ondas</w:t>
-      </w:r>
-      <w:r>
-        <w:rPr>
-          <w:color w:val="000000"/>
-          <w:sz w:val="22"/>
-          <w:szCs w:val="22"/>
-        </w:rPr>
-        <w:t xml:space="preserve"> do </w:t>
-      </w:r>
-      <w:r>
-        <w:rPr>
-          <w:color w:val="000000"/>
-          <w:sz w:val="22"/>
-          <w:szCs w:val="22"/>
-        </w:rPr>
-        <w:t>transmissor</w:t>
-      </w:r>
-      <w:r>
-        <w:rPr>
-          <w:color w:val="000000"/>
-          <w:sz w:val="22"/>
-          <w:szCs w:val="22"/>
-        </w:rPr>
-        <w:t xml:space="preserve"> irão passar para chegar até o receptor. Nos canais de comunicação </w:t>
-      </w:r>
-      <w:r>
-        <w:rPr>
-          <w:i/>
-          <w:color w:val="000000"/>
-          <w:sz w:val="22"/>
-          <w:szCs w:val="22"/>
-        </w:rPr>
-        <w:t>wireless</w:t>
-      </w:r>
-      <w:r>
-        <w:rPr>
-          <w:color w:val="000000"/>
-          <w:sz w:val="22"/>
-          <w:szCs w:val="22"/>
-        </w:rPr>
-        <w:t xml:space="preserve"> os sinais são afetados na maioria das vezes das seguintes formas</w:t>
+        <w:t>[</w:t>
+      </w:r>
+      <w:r>
+        <w:rPr>
+          <w:color w:val="FF0000"/>
+          <w:sz w:val="22"/>
+          <w:szCs w:val="22"/>
+        </w:rPr>
+        <w:t>1</w:t>
+      </w:r>
+      <w:r>
+        <w:rPr>
+          <w:color w:val="FF0000"/>
+          <w:sz w:val="22"/>
+          <w:szCs w:val="22"/>
+        </w:rPr>
+        <w:t>]</w:t>
+      </w:r>
+      <w:r>
+        <w:rPr>
+          <w:color w:val="000000"/>
+          <w:sz w:val="22"/>
+          <w:szCs w:val="22"/>
+        </w:rPr>
+        <w:t>: pela distorção no canal, natureza variável no tempo, interferência e ruído no receptor. Já na terceira componente do sistema de comunicação, o receptor, sua função é estimar qual sinal está sendo transmitido já que não se pode ter um</w:t>
+      </w:r>
+      <w:r>
+        <w:rPr>
+          <w:color w:val="000000"/>
+          <w:sz w:val="22"/>
+          <w:szCs w:val="22"/>
+        </w:rPr>
+        <w:t>a</w:t>
+      </w:r>
+      <w:r>
+        <w:rPr>
+          <w:color w:val="000000"/>
+          <w:sz w:val="22"/>
+          <w:szCs w:val="22"/>
+        </w:rPr>
+        <w:t xml:space="preserve"> cópia exata do sinal que saiu do transmissor. Dessa forma, o receptor faz três tarefas, que são</w:t>
       </w:r>
       <w:r>
         <w:rPr>
@@ -11080,87 +11129,25 @@
       </w:r>
       <w:r>
         <w:rPr>
-          <w:color w:val="000000"/>
-          <w:sz w:val="22"/>
-          <w:szCs w:val="22"/>
-          <w:highlight w:val="yellow"/>
+          <w:color w:val="FF0000"/>
+          <w:sz w:val="22"/>
+          <w:szCs w:val="22"/>
         </w:rPr>
         <w:t>[</w:t>
       </w:r>
       <w:r>
         <w:rPr>
-          <w:color w:val="000000"/>
-          <w:sz w:val="22"/>
-          <w:szCs w:val="22"/>
-          <w:highlight w:val="yellow"/>
-        </w:rPr>
-        <w:t>1</w:t>
-      </w:r>
-      <w:r>
-        <w:rPr>
-          <w:color w:val="000000"/>
-          <w:sz w:val="22"/>
-          <w:szCs w:val="22"/>
-          <w:highlight w:val="yellow"/>
-        </w:rPr>
-        <w:t>]</w:t>
-      </w:r>
-      <w:r>
-        <w:rPr>
-          <w:color w:val="000000"/>
-          <w:sz w:val="22"/>
-          <w:szCs w:val="22"/>
-        </w:rPr>
-        <w:t>: pela distorção no canal, natureza variável no tempo, interferência e ruído no receptor. Já na terceira componente do sistema de comunicação, o receptor, sua função é estimar qual sinal está sendo transmitido já que não se pode ter um</w:t>
-      </w:r>
-      <w:r>
-        <w:rPr>
-          <w:color w:val="000000"/>
-          <w:sz w:val="22"/>
-          <w:szCs w:val="22"/>
-        </w:rPr>
-        <w:t>a</w:t>
-      </w:r>
-      <w:r>
-        <w:rPr>
-          <w:color w:val="000000"/>
-          <w:sz w:val="22"/>
-          <w:szCs w:val="22"/>
-        </w:rPr>
-        <w:t xml:space="preserve"> cópia exata do sinal que saiu do transmissor. Dessa forma, o receptor faz três tarefas, que são</w:t>
-      </w:r>
-      <w:r>
-        <w:rPr>
-          <w:color w:val="000000"/>
-          <w:sz w:val="22"/>
-          <w:szCs w:val="22"/>
-        </w:rPr>
-        <w:t xml:space="preserve"> </w:t>
-      </w:r>
-      <w:r>
-        <w:rPr>
-          <w:color w:val="000000"/>
-          <w:sz w:val="22"/>
-          <w:szCs w:val="22"/>
-          <w:highlight w:val="yellow"/>
-        </w:rPr>
-        <w:t>[</w:t>
-      </w:r>
-      <w:r>
-        <w:rPr>
-          <w:color w:val="000000"/>
-          <w:sz w:val="22"/>
-          <w:szCs w:val="22"/>
-          <w:highlight w:val="yellow"/>
-        </w:rPr>
-        <w:t>1</w:t>
-      </w:r>
-      <w:r>
-        <w:rPr>
-          <w:color w:val="000000"/>
-          <w:sz w:val="22"/>
-          <w:szCs w:val="22"/>
-          <w:highlight w:val="yellow"/>
+          <w:color w:val="FF0000"/>
+          <w:sz w:val="22"/>
+          <w:szCs w:val="22"/>
+        </w:rPr>
+        <w:t>2</w:t>
+      </w:r>
+      <w:r>
+        <w:rPr>
+          <w:color w:val="FF0000"/>
+          <w:sz w:val="22"/>
+          <w:szCs w:val="22"/>
         </w:rPr>
         <w:t>]</w:t>
       </w:r>
@@ -11189,7 +11176,7 @@
         <mc:AlternateContent>
           <mc:Choice Requires="wpg">
             <w:drawing>
-              <wp:anchor distT="0" distB="0" distL="114300" distR="114300" simplePos="0" relativeHeight="251661824" behindDoc="0" locked="0" layoutInCell="1" allowOverlap="1" wp14:anchorId="2483A153" wp14:editId="68D0BEAC">
+              <wp:anchor distT="0" distB="0" distL="114300" distR="114300" simplePos="0" relativeHeight="251661824" behindDoc="0" locked="0" layoutInCell="1" allowOverlap="1" wp14:anchorId="35A3EA1D" wp14:editId="6C5928E8">
                 <wp:simplePos x="0" y="0"/>
                 <wp:positionH relativeFrom="column">
                   <wp:posOffset>2919095</wp:posOffset>
@@ -11389,7 +11376,7 @@
         <mc:AlternateContent>
           <mc:Choice Requires="wpg">
             <w:drawing>
-              <wp:anchor distT="0" distB="0" distL="114300" distR="114300" simplePos="0" relativeHeight="251663872" behindDoc="0" locked="0" layoutInCell="1" allowOverlap="1" wp14:anchorId="2B2FBE4D" wp14:editId="61A46670">
+              <wp:anchor distT="0" distB="0" distL="114300" distR="114300" simplePos="0" relativeHeight="251663872" behindDoc="0" locked="0" layoutInCell="1" allowOverlap="1" wp14:anchorId="33834C56" wp14:editId="4F14430D">
                 <wp:simplePos x="0" y="0"/>
                 <wp:positionH relativeFrom="column">
                   <wp:posOffset>213995</wp:posOffset>
@@ -11864,32 +11851,31 @@
           <w:sz w:val="22"/>
           <w:szCs w:val="22"/>
         </w:rPr>
-        <w:t xml:space="preserve"> é o tempo de bit, esse último tipo de onda é </w:t>
-      </w:r>
-      <w:commentRangeStart w:id="14"/>
-      <w:r>
-        <w:rPr>
-          <w:color w:val="000000"/>
-          <w:sz w:val="22"/>
-          <w:szCs w:val="22"/>
-        </w:rPr>
-        <w:t xml:space="preserve">conhecido </w:t>
-      </w:r>
-      <w:r>
-        <w:rPr>
-          <w:color w:val="000000"/>
-          <w:sz w:val="22"/>
-          <w:szCs w:val="22"/>
-          <w:highlight w:val="yellow"/>
-        </w:rPr>
-        <w:t>transmissão para canal de Nyquist</w:t>
-      </w:r>
-      <w:commentRangeEnd w:id="14"/>
-      <w:r>
-        <w:rPr>
-          <w:rStyle w:val="Refdecomentrio"/>
-        </w:rPr>
-        <w:commentReference w:id="14"/>
+        <w:t xml:space="preserve"> é o tempo de bit. </w:t>
+      </w:r>
+      <w:r>
+        <w:rPr>
+          <w:color w:val="FF0000"/>
+          <w:sz w:val="22"/>
+          <w:szCs w:val="22"/>
+        </w:rPr>
+        <w:t>Meios de transmissão no qual se transmite ondas do tipo da Figura 2 são chamados de ca</w:t>
+      </w:r>
+      <w:r>
+        <w:rPr>
+          <w:color w:val="FF0000"/>
+          <w:sz w:val="22"/>
+          <w:szCs w:val="22"/>
+        </w:rPr>
+        <w:t>na</w:t>
+      </w:r>
+      <w:r>
+        <w:rPr>
+          <w:color w:val="FF0000"/>
+          <w:sz w:val="22"/>
+          <w:szCs w:val="22"/>
+        </w:rPr>
+        <w:t>is de Nyquist</w:t>
       </w:r>
       <w:r>
         <w:rPr>
@@ -11905,7 +11891,16 @@
           <w:sz w:val="22"/>
           <w:szCs w:val="22"/>
         </w:rPr>
-        <w:t>são chamadas de modulação</w:t>
+        <w:t xml:space="preserve">são chamadas de </w:t>
+      </w:r>
+      <w:r>
+        <w:rPr>
+          <w:color w:val="000000"/>
+          <w:sz w:val="22"/>
+          <w:szCs w:val="22"/>
+        </w:rPr>
+        <w:lastRenderedPageBreak/>
+        <w:t>modulação</w:t>
       </w:r>
       <w:r>
         <w:rPr>
@@ -11956,25 +11951,6 @@
         </w:rPr>
         <w:t>.</w:t>
       </w:r>
-    </w:p>
-    <w:p>
-      <w:pPr>
-        <w:pStyle w:val="TCC0CorpoTexto"/>
-        <w:rPr>
-          <w:sz w:val="22"/>
-          <w:szCs w:val="22"/>
-        </w:rPr>
-      </w:pPr>
-    </w:p>
-    <w:p>
-      <w:pPr>
-        <w:pStyle w:val="TCC0CorpoTexto"/>
-        <w:ind w:firstLine="0"/>
-        <w:rPr>
-          <w:sz w:val="22"/>
-          <w:szCs w:val="22"/>
-        </w:rPr>
-      </w:pPr>
     </w:p>
     <w:p>
       <w:pPr>
@@ -12434,8 +12410,8 @@
           <w:szCs w:val="24"/>
         </w:rPr>
       </w:pPr>
-      <w:bookmarkStart w:id="15" w:name="_Toc400526092"/>
-      <w:bookmarkStart w:id="16" w:name="_Toc467173801"/>
+      <w:bookmarkStart w:id="14" w:name="_Toc400526092"/>
+      <w:bookmarkStart w:id="15" w:name="_Toc467173801"/>
       <w:r>
         <w:rPr>
           <w:rFonts w:ascii="Times New Roman" w:hAnsi="Times New Roman"/>
@@ -12454,8 +12430,8 @@
         </w:rPr>
         <w:t>o Trabalho</w:t>
       </w:r>
+      <w:bookmarkEnd w:id="14"/>
       <w:bookmarkEnd w:id="15"/>
-      <w:bookmarkEnd w:id="16"/>
     </w:p>
     <w:p>
       <w:pPr>
@@ -12729,30 +12705,11 @@
           <w:ilvl w:val="0"/>
           <w:numId w:val="0"/>
         </w:numPr>
-        <w:ind w:left="360"/>
         <w:rPr>
           <w:sz w:val="24"/>
         </w:rPr>
       </w:pPr>
-      <w:bookmarkStart w:id="17" w:name="_Toc467173802"/>
-    </w:p>
-    <w:p>
-      <w:pPr>
-        <w:pStyle w:val="TCC0CorpoTexto"/>
-      </w:pPr>
-    </w:p>
-    <w:p>
-      <w:pPr>
-        <w:pStyle w:val="TCCTtuloNvel1numerado"/>
-        <w:numPr>
-          <w:ilvl w:val="0"/>
-          <w:numId w:val="0"/>
-        </w:numPr>
-        <w:ind w:left="360"/>
-        <w:rPr>
-          <w:sz w:val="24"/>
-        </w:rPr>
-      </w:pPr>
+      <w:bookmarkStart w:id="16" w:name="_Toc467173802"/>
     </w:p>
     <w:p>
       <w:pPr>
@@ -12769,9 +12726,10 @@
         <w:rPr>
           <w:sz w:val="24"/>
         </w:rPr>
+        <w:lastRenderedPageBreak/>
         <w:t>OBJETIVOS</w:t>
       </w:r>
-      <w:bookmarkEnd w:id="17"/>
+      <w:bookmarkEnd w:id="16"/>
     </w:p>
     <w:p>
       <w:pPr>
@@ -12786,7 +12744,7 @@
           <w:szCs w:val="24"/>
         </w:rPr>
       </w:pPr>
-      <w:bookmarkStart w:id="18" w:name="_Toc467173803"/>
+      <w:bookmarkStart w:id="17" w:name="_Toc467173803"/>
       <w:r>
         <w:rPr>
           <w:rFonts w:ascii="Times New Roman" w:hAnsi="Times New Roman"/>
@@ -12795,7 +12753,7 @@
         </w:rPr>
         <w:t>Objetivo Geral</w:t>
       </w:r>
-      <w:bookmarkEnd w:id="18"/>
+      <w:bookmarkEnd w:id="17"/>
     </w:p>
     <w:p>
       <w:pPr>
@@ -12902,7 +12860,7 @@
           <w:szCs w:val="24"/>
         </w:rPr>
       </w:pPr>
-      <w:bookmarkStart w:id="19" w:name="_Toc467173804"/>
+      <w:bookmarkStart w:id="18" w:name="_Toc467173804"/>
       <w:r>
         <w:rPr>
           <w:rFonts w:ascii="Times New Roman" w:hAnsi="Times New Roman"/>
@@ -12911,7 +12869,7 @@
         </w:rPr>
         <w:t>Objetivos Específicos</w:t>
       </w:r>
-      <w:bookmarkEnd w:id="19"/>
+      <w:bookmarkEnd w:id="18"/>
     </w:p>
     <w:p>
       <w:pPr>
@@ -13064,8 +13022,8 @@
           <w:highlight w:val="yellow"/>
         </w:rPr>
       </w:pPr>
-      <w:bookmarkStart w:id="20" w:name="_Toc467173805"/>
-      <w:commentRangeStart w:id="21"/>
+      <w:bookmarkStart w:id="19" w:name="_Toc467173805"/>
+      <w:commentRangeStart w:id="20"/>
       <w:r>
         <w:rPr>
           <w:rFonts w:ascii="Times New Roman" w:hAnsi="Times New Roman"/>
@@ -13075,7 +13033,7 @@
         </w:rPr>
         <w:t>Metodologia</w:t>
       </w:r>
-      <w:bookmarkEnd w:id="20"/>
+      <w:bookmarkEnd w:id="19"/>
     </w:p>
     <w:p>
       <w:pPr>
@@ -13160,8 +13118,17 @@
           <w:szCs w:val="22"/>
           <w:highlight w:val="yellow"/>
         </w:rPr>
+        <w:t xml:space="preserve">Com os modelos de simulação prontos e examinados outras técnicas poderão ser analisadas e testadas com o intuito de obter melhoras no padrão 802.11ac. Existem várias técnicas utilizadas em outros sistemas que podem fornecer melhoras a taxa de transmissão e na disponibilidade. Por exemplos, os sistemas 4G LTE utiliza OFDMA com o objetivo de transmitir dados para vários usuários simultaneamente, assim, </w:t>
+      </w:r>
+      <w:r>
+        <w:rPr>
+          <w:color w:val="000000"/>
+          <w:sz w:val="22"/>
+          <w:szCs w:val="22"/>
+          <w:highlight w:val="yellow"/>
+        </w:rPr>
         <w:lastRenderedPageBreak/>
-        <w:t xml:space="preserve">Com os modelos de simulação prontos e examinados outras técnicas poderão ser analisadas e testadas com o intuito de obter melhoras no padrão 802.11ac. Existem várias técnicas utilizadas em outros sistemas que podem fornecer melhoras a taxa de transmissão e na disponibilidade. Por exemplos, os sistemas 4G LTE utiliza OFDMA com o objetivo de transmitir dados para vários usuários simultaneamente, assim, em locais em com alta densidade de usuários de WI-FI, como nos shoppings, pode-se ter um ganho na disponibilidade de </w:t>
+        <w:t xml:space="preserve">em locais em com alta densidade de usuários de WI-FI, como nos shoppings, pode-se ter um ganho na disponibilidade de </w:t>
       </w:r>
       <w:proofErr w:type="gramStart"/>
       <w:r>
@@ -13173,13 +13140,13 @@
         </w:rPr>
         <w:t>informação.</w:t>
       </w:r>
-      <w:commentRangeEnd w:id="21"/>
+      <w:commentRangeEnd w:id="20"/>
       <w:proofErr w:type="gramEnd"/>
       <w:r>
         <w:rPr>
           <w:rStyle w:val="Refdecomentrio"/>
         </w:rPr>
-        <w:commentReference w:id="21"/>
+        <w:commentReference w:id="20"/>
       </w:r>
     </w:p>
     <w:p>
@@ -13205,14 +13172,6 @@
           <w:szCs w:val="22"/>
         </w:rPr>
       </w:pPr>
-      <w:r>
-        <w:rPr>
-          <w:sz w:val="22"/>
-          <w:szCs w:val="22"/>
-        </w:rPr>
-        <w:lastRenderedPageBreak/>
-        <w:br w:type="page"/>
-      </w:r>
     </w:p>
     <w:p>
       <w:pPr>
@@ -13227,20 +13186,19 @@
           <w:szCs w:val="24"/>
         </w:rPr>
       </w:pPr>
-      <w:bookmarkStart w:id="22" w:name="_Ref420263292"/>
-      <w:bookmarkStart w:id="23" w:name="_Toc467173806"/>
-      <w:bookmarkStart w:id="24" w:name="_Toc68238741"/>
+      <w:bookmarkStart w:id="21" w:name="_Ref420263292"/>
+      <w:bookmarkStart w:id="22" w:name="_Toc467173806"/>
+      <w:bookmarkStart w:id="23" w:name="_Toc68238741"/>
       <w:r>
         <w:rPr>
           <w:rFonts w:ascii="Times New Roman" w:hAnsi="Times New Roman"/>
           <w:sz w:val="24"/>
           <w:szCs w:val="24"/>
         </w:rPr>
-        <w:lastRenderedPageBreak/>
         <w:t>FUNDAMENTAÇÃO TEÓRICA</w:t>
       </w:r>
+      <w:bookmarkEnd w:id="21"/>
       <w:bookmarkEnd w:id="22"/>
-      <w:bookmarkEnd w:id="23"/>
     </w:p>
     <w:p>
       <w:pPr>
@@ -13256,7 +13214,7 @@
           <w:szCs w:val="24"/>
         </w:rPr>
       </w:pPr>
-      <w:bookmarkStart w:id="25" w:name="_Toc467173807"/>
+      <w:bookmarkStart w:id="24" w:name="_Toc467173807"/>
       <w:r>
         <w:rPr>
           <w:rFonts w:ascii="Times New Roman" w:hAnsi="Times New Roman"/>
@@ -13266,7 +13224,7 @@
         </w:rPr>
         <w:t>Breve História</w:t>
       </w:r>
-      <w:bookmarkEnd w:id="25"/>
+      <w:bookmarkEnd w:id="24"/>
     </w:p>
     <w:p>
       <w:pPr>
@@ -13356,22 +13314,20 @@
       <w:r>
         <w:rPr>
           <w:noProof/>
-          <w:sz w:val="22"/>
-          <w:szCs w:val="22"/>
         </w:rPr>
         <w:drawing>
-          <wp:anchor distT="0" distB="0" distL="114300" distR="114300" simplePos="0" relativeHeight="251664896" behindDoc="0" locked="0" layoutInCell="1" allowOverlap="1" wp14:anchorId="1814C0BB" wp14:editId="6F327A61">
+          <wp:anchor distT="0" distB="0" distL="114300" distR="114300" simplePos="0" relativeHeight="251740672" behindDoc="0" locked="0" layoutInCell="1" allowOverlap="1" wp14:anchorId="426F090C" wp14:editId="38BAE548">
             <wp:simplePos x="0" y="0"/>
             <wp:positionH relativeFrom="column">
-              <wp:posOffset>1903095</wp:posOffset>
+              <wp:posOffset>2653665</wp:posOffset>
             </wp:positionH>
             <wp:positionV relativeFrom="paragraph">
-              <wp:posOffset>1537335</wp:posOffset>
+              <wp:posOffset>1570990</wp:posOffset>
             </wp:positionV>
-            <wp:extent cx="2501265" cy="2139315"/>
-            <wp:effectExtent l="0" t="0" r="0" b="0"/>
+            <wp:extent cx="1057275" cy="2524760"/>
+            <wp:effectExtent l="0" t="0" r="9525" b="8890"/>
             <wp:wrapTopAndBottom/>
-            <wp:docPr id="3" name="Imagem 3" descr="C:\Users\Silas\Desktop\Monografia\figuras\camadas-tcp-ip.PNG"/>
+            <wp:docPr id="14" name="Imagem 14"/>
             <wp:cNvGraphicFramePr>
               <a:graphicFrameLocks xmlns:a="http://schemas.openxmlformats.org/drawingml/2006/main" noChangeAspect="1"/>
             </wp:cNvGraphicFramePr>
@@ -13379,10 +13335,8 @@
               <a:graphicData uri="http://schemas.openxmlformats.org/drawingml/2006/picture">
                 <pic:pic xmlns:pic="http://schemas.openxmlformats.org/drawingml/2006/picture">
                   <pic:nvPicPr>
-                    <pic:cNvPr id="0" name="Picture 5" descr="C:\Users\Silas\Desktop\Monografia\figuras\camadas-tcp-ip.PNG"/>
-                    <pic:cNvPicPr>
-                      <a:picLocks noChangeAspect="1" noChangeArrowheads="1"/>
-                    </pic:cNvPicPr>
+                    <pic:cNvPr id="0" name=""/>
+                    <pic:cNvPicPr/>
                   </pic:nvPicPr>
                   <pic:blipFill>
                     <a:blip r:embed="rId23">
@@ -13392,23 +13346,18 @@
                         </a:ext>
                       </a:extLst>
                     </a:blip>
-                    <a:srcRect/>
                     <a:stretch>
                       <a:fillRect/>
                     </a:stretch>
                   </pic:blipFill>
-                  <pic:spPr bwMode="auto">
+                  <pic:spPr>
                     <a:xfrm>
                       <a:off x="0" y="0"/>
-                      <a:ext cx="2501265" cy="2139315"/>
+                      <a:ext cx="1057275" cy="2524760"/>
                     </a:xfrm>
                     <a:prstGeom prst="rect">
                       <a:avLst/>
                     </a:prstGeom>
-                    <a:noFill/>
-                    <a:ln>
-                      <a:noFill/>
-                    </a:ln>
                   </pic:spPr>
                 </pic:pic>
               </a:graphicData>
@@ -13424,21 +13373,205 @@
       </w:r>
       <w:r>
         <w:rPr>
+          <w:color w:val="000000"/>
+          <w:sz w:val="22"/>
+          <w:szCs w:val="22"/>
+        </w:rPr>
+        <w:t>O</w:t>
+      </w:r>
+      <w:r>
+        <w:rPr>
+          <w:color w:val="000000"/>
+          <w:sz w:val="22"/>
+          <w:szCs w:val="22"/>
+        </w:rPr>
+        <w:t xml:space="preserve"> IEEE</w:t>
+      </w:r>
+      <w:r>
+        <w:rPr>
+          <w:color w:val="000000"/>
+          <w:sz w:val="22"/>
+          <w:szCs w:val="22"/>
+        </w:rPr>
+        <w:t xml:space="preserve"> criou no final da década de 90 o grupo 802.11 que especifica os modelos de redes locais sem fio. Com </w:t>
+      </w:r>
+      <w:r>
+        <w:rPr>
+          <w:color w:val="000000"/>
+          <w:sz w:val="22"/>
+          <w:szCs w:val="22"/>
+        </w:rPr>
+        <w:t xml:space="preserve">o </w:t>
+      </w:r>
+      <w:r>
+        <w:rPr>
+          <w:color w:val="000000"/>
+          <w:sz w:val="22"/>
+          <w:szCs w:val="22"/>
+        </w:rPr>
+        <w:t>sucesso dos mode</w:t>
+      </w:r>
+      <w:r>
+        <w:rPr>
+          <w:color w:val="000000"/>
+          <w:sz w:val="22"/>
+          <w:szCs w:val="22"/>
+        </w:rPr>
+        <w:t xml:space="preserve">los definidos pelo grupo, como </w:t>
+      </w:r>
+      <w:r>
+        <w:rPr>
+          <w:color w:val="000000"/>
+          <w:sz w:val="22"/>
+          <w:szCs w:val="22"/>
+        </w:rPr>
+        <w:t>os padrões 802.11a, 802.11b e 802.11g</w:t>
+      </w:r>
+      <w:r>
+        <w:rPr>
+          <w:color w:val="000000"/>
+          <w:sz w:val="22"/>
+          <w:szCs w:val="22"/>
+        </w:rPr>
+        <w:t>,</w:t>
+      </w:r>
+      <w:r>
+        <w:rPr>
+          <w:color w:val="000000"/>
+          <w:sz w:val="22"/>
+          <w:szCs w:val="22"/>
+        </w:rPr>
+        <w:t xml:space="preserve"> a equipe continuou a pesquisar e desenvolver novas padronizações e culminou na criação </w:t>
+      </w:r>
+      <w:proofErr w:type="gramStart"/>
+      <w:r>
+        <w:rPr>
+          <w:color w:val="000000"/>
+          <w:sz w:val="22"/>
+          <w:szCs w:val="22"/>
+        </w:rPr>
+        <w:t>do 802.11</w:t>
+      </w:r>
+      <w:proofErr w:type="gramEnd"/>
+      <w:r>
+        <w:rPr>
+          <w:color w:val="000000"/>
+          <w:sz w:val="22"/>
+          <w:szCs w:val="22"/>
+        </w:rPr>
+        <w:t xml:space="preserve">n e atualmente no 802.11ac. Esses padrões definem regras para as camadas Física e de Enlace do modelo OSI </w:t>
+      </w:r>
+      <w:r>
+        <w:rPr>
+          <w:color w:val="000000"/>
+          <w:sz w:val="22"/>
+          <w:szCs w:val="22"/>
+        </w:rPr>
+        <w:t>criado</w:t>
+      </w:r>
+      <w:r>
+        <w:rPr>
+          <w:color w:val="000000"/>
+          <w:sz w:val="22"/>
+          <w:szCs w:val="22"/>
+        </w:rPr>
+        <w:t xml:space="preserve"> pela</w:t>
+      </w:r>
+      <w:r>
+        <w:rPr>
+          <w:color w:val="000000"/>
+          <w:sz w:val="22"/>
+          <w:szCs w:val="22"/>
+        </w:rPr>
+        <w:t xml:space="preserve"> </w:t>
+      </w:r>
+      <w:r>
+        <w:rPr>
+          <w:color w:val="000000"/>
+          <w:sz w:val="22"/>
+          <w:szCs w:val="22"/>
+        </w:rPr>
+        <w:t>IS</w:t>
+      </w:r>
+      <w:r>
+        <w:rPr>
+          <w:color w:val="000000"/>
+          <w:sz w:val="22"/>
+          <w:szCs w:val="22"/>
+        </w:rPr>
+        <w:t xml:space="preserve">O, </w:t>
+      </w:r>
+      <w:r>
+        <w:rPr>
+          <w:color w:val="000000"/>
+          <w:sz w:val="22"/>
+          <w:szCs w:val="22"/>
+        </w:rPr>
+        <w:t xml:space="preserve">mostrado </w:t>
+      </w:r>
+      <w:r>
+        <w:rPr>
+          <w:color w:val="000000"/>
+          <w:sz w:val="22"/>
+          <w:szCs w:val="22"/>
+        </w:rPr>
+        <w:t>na</w:t>
+      </w:r>
+      <w:r>
+        <w:rPr>
+          <w:color w:val="000000"/>
+          <w:sz w:val="22"/>
+          <w:szCs w:val="22"/>
+        </w:rPr>
+        <w:t xml:space="preserve"> </w:t>
+      </w:r>
+      <w:r>
+        <w:rPr>
+          <w:sz w:val="22"/>
+          <w:szCs w:val="22"/>
+        </w:rPr>
+        <w:t>Figura 3</w:t>
+      </w:r>
+      <w:r>
+        <w:rPr>
+          <w:color w:val="000000"/>
+          <w:sz w:val="22"/>
+          <w:szCs w:val="22"/>
+        </w:rPr>
+        <w:t xml:space="preserve">. </w:t>
+      </w:r>
+      <w:bookmarkStart w:id="25" w:name="_GoBack"/>
+      <w:bookmarkEnd w:id="25"/>
+    </w:p>
+    <w:p>
+      <w:pPr>
+        <w:pStyle w:val="TCC0CorpoTexto"/>
+        <w:tabs>
+          <w:tab w:val="clear" w:pos="0"/>
+        </w:tabs>
+        <w:ind w:firstLine="0"/>
+        <w:rPr>
+          <w:sz w:val="22"/>
+          <w:szCs w:val="22"/>
+        </w:rPr>
+      </w:pPr>
+      <w:r>
+        <w:rPr>
           <w:noProof/>
         </w:rPr>
         <mc:AlternateContent>
           <mc:Choice Requires="wps">
             <w:drawing>
-              <wp:anchor distT="0" distB="0" distL="114300" distR="114300" simplePos="0" relativeHeight="251666944" behindDoc="0" locked="0" layoutInCell="1" allowOverlap="1" wp14:anchorId="7E8DE122" wp14:editId="2402C5F9">
+              <wp:anchor distT="0" distB="0" distL="114300" distR="114300" simplePos="0" relativeHeight="251666944" behindDoc="0" locked="0" layoutInCell="1" allowOverlap="1" wp14:anchorId="18497598" wp14:editId="5530FE77">
                 <wp:simplePos x="0" y="0"/>
                 <wp:positionH relativeFrom="column">
-                  <wp:posOffset>1903095</wp:posOffset>
+                  <wp:posOffset>1931670</wp:posOffset>
                 </wp:positionH>
                 <wp:positionV relativeFrom="paragraph">
-                  <wp:posOffset>3726180</wp:posOffset>
+                  <wp:posOffset>2625725</wp:posOffset>
                 </wp:positionV>
-                <wp:extent cx="2501265" cy="635"/>
-                <wp:effectExtent l="0" t="0" r="0" b="0"/>
+                <wp:extent cx="2501265" cy="298450"/>
+                <wp:effectExtent l="0" t="0" r="0" b="6350"/>
                 <wp:wrapNone/>
                 <wp:docPr id="7" name="Caixa de texto 7"/>
                 <wp:cNvGraphicFramePr/>
@@ -13449,7 +13582,7 @@
                       <wps:spPr>
                         <a:xfrm>
                           <a:off x="0" y="0"/>
-                          <a:ext cx="2501265" cy="635"/>
+                          <a:ext cx="2501265" cy="298450"/>
                         </a:xfrm>
                         <a:prstGeom prst="rect">
                           <a:avLst/>
@@ -13472,6 +13605,7 @@
                                 <w:rFonts w:ascii="Times New Roman" w:hAnsi="Times New Roman"/>
                                 <w:b/>
                                 <w:noProof/>
+                                <w:color w:val="FF0000"/>
                                 <w:sz w:val="20"/>
                               </w:rPr>
                             </w:pPr>
@@ -13479,10 +13613,37 @@
                               <w:rPr>
                                 <w:rFonts w:ascii="Times New Roman" w:hAnsi="Times New Roman"/>
                                 <w:b/>
+                                <w:color w:val="FF0000"/>
                                 <w:sz w:val="20"/>
-                                <w:highlight w:val="yellow"/>
                               </w:rPr>
-                              <w:t>Figura 3 - Camadas do Modelo TCP/IP</w:t>
+                              <w:t>F</w:t>
+                            </w:r>
+                            <w:r>
+                              <w:rPr>
+                                <w:rFonts w:ascii="Times New Roman" w:hAnsi="Times New Roman"/>
+                                <w:b/>
+                                <w:color w:val="FF0000"/>
+                                <w:sz w:val="20"/>
+                              </w:rPr>
+                              <w:t xml:space="preserve">igura 3 - Camadas do </w:t>
+                            </w:r>
+                            <w:r>
+                              <w:rPr>
+                                <w:rFonts w:ascii="Times New Roman" w:hAnsi="Times New Roman"/>
+                                <w:b/>
+                                <w:color w:val="FF0000"/>
+                                <w:sz w:val="20"/>
+                              </w:rPr>
+                              <w:t xml:space="preserve">Modelo </w:t>
+                            </w:r>
+                            <w:r>
+                              <w:rPr>
+                                <w:rFonts w:ascii="Times New Roman" w:hAnsi="Times New Roman"/>
+                                <w:b/>
+                                <w:color w:val="FF0000"/>
+                                <w:sz w:val="20"/>
+                              </w:rPr>
+                              <w:t>OSI</w:t>
                             </w:r>
                           </w:p>
                         </w:txbxContent>
@@ -13501,7 +13662,11 @@
           </mc:Choice>
           <mc:Fallback>
             <w:pict>
-              <v:shape id="Caixa de texto 7" o:spid="_x0000_s1032" type="#_x0000_t202" style="position:absolute;left:0;text-align:left;margin-left:149.85pt;margin-top:293.4pt;width:196.95pt;height:.05pt;z-index:251666944;visibility:visible;mso-wrap-style:square;mso-wrap-distance-left:9pt;mso-wrap-distance-top:0;mso-wrap-distance-right:9pt;mso-wrap-distance-bottom:0;mso-position-horizontal:absolute;mso-position-horizontal-relative:text;mso-position-vertical:absolute;mso-position-vertical-relative:text;v-text-anchor:top" o:gfxdata="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" stroked="f">
+              <v:shapetype id="_x0000_t202" coordsize="21600,21600" o:spt="202" path="m,l,21600r21600,l21600,xe">
+                <v:stroke joinstyle="miter"/>
+                <v:path gradientshapeok="t" o:connecttype="rect"/>
+              </v:shapetype>
+              <v:shape id="Caixa de texto 7" o:spid="_x0000_s1032" type="#_x0000_t202" style="position:absolute;left:0;text-align:left;margin-left:152.1pt;margin-top:206.75pt;width:196.95pt;height:23.5pt;z-index:251666944;visibility:visible;mso-wrap-style:square;mso-wrap-distance-left:9pt;mso-wrap-distance-top:0;mso-wrap-distance-right:9pt;mso-wrap-distance-bottom:0;mso-position-horizontal:absolute;mso-position-horizontal-relative:text;mso-position-vertical:absolute;mso-position-vertical-relative:text;v-text-anchor:top" o:gfxdata="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" stroked="f">
                 <v:textbox style="mso-fit-shape-to-text:t" inset="0,0,0,0">
                   <w:txbxContent>
                     <w:p>
@@ -13512,6 +13677,7 @@
                           <w:rFonts w:ascii="Times New Roman" w:hAnsi="Times New Roman"/>
                           <w:b/>
                           <w:noProof/>
+                          <w:color w:val="FF0000"/>
                           <w:sz w:val="20"/>
                         </w:rPr>
                       </w:pPr>
@@ -13519,10 +13685,37 @@
                         <w:rPr>
                           <w:rFonts w:ascii="Times New Roman" w:hAnsi="Times New Roman"/>
                           <w:b/>
+                          <w:color w:val="FF0000"/>
                           <w:sz w:val="20"/>
-                          <w:highlight w:val="yellow"/>
                         </w:rPr>
-                        <w:t>Figura 3 - Camadas do Modelo TCP/IP</w:t>
+                        <w:t>F</w:t>
+                      </w:r>
+                      <w:r>
+                        <w:rPr>
+                          <w:rFonts w:ascii="Times New Roman" w:hAnsi="Times New Roman"/>
+                          <w:b/>
+                          <w:color w:val="FF0000"/>
+                          <w:sz w:val="20"/>
+                        </w:rPr>
+                        <w:t xml:space="preserve">igura 3 - Camadas do </w:t>
+                      </w:r>
+                      <w:r>
+                        <w:rPr>
+                          <w:rFonts w:ascii="Times New Roman" w:hAnsi="Times New Roman"/>
+                          <w:b/>
+                          <w:color w:val="FF0000"/>
+                          <w:sz w:val="20"/>
+                        </w:rPr>
+                        <w:t xml:space="preserve">Modelo </w:t>
+                      </w:r>
+                      <w:r>
+                        <w:rPr>
+                          <w:rFonts w:ascii="Times New Roman" w:hAnsi="Times New Roman"/>
+                          <w:b/>
+                          <w:color w:val="FF0000"/>
+                          <w:sz w:val="20"/>
+                        </w:rPr>
+                        <w:t>OSI</w:t>
                       </w:r>
                     </w:p>
                   </w:txbxContent>
@@ -13532,207 +13725,6 @@
           </mc:Fallback>
         </mc:AlternateContent>
       </w:r>
-      <w:r>
-        <w:rPr>
-          <w:color w:val="000000"/>
-          <w:sz w:val="22"/>
-          <w:szCs w:val="22"/>
-        </w:rPr>
-        <w:t>O</w:t>
-      </w:r>
-      <w:r>
-        <w:rPr>
-          <w:color w:val="000000"/>
-          <w:sz w:val="22"/>
-          <w:szCs w:val="22"/>
-        </w:rPr>
-        <w:t xml:space="preserve"> IEEE</w:t>
-      </w:r>
-      <w:r>
-        <w:rPr>
-          <w:color w:val="000000"/>
-          <w:sz w:val="22"/>
-          <w:szCs w:val="22"/>
-        </w:rPr>
-        <w:t xml:space="preserve"> criou no final da década de 90 o grupo 802.11 que especifica os modelos de redes locais sem fio. Com </w:t>
-      </w:r>
-      <w:r>
-        <w:rPr>
-          <w:color w:val="000000"/>
-          <w:sz w:val="22"/>
-          <w:szCs w:val="22"/>
-        </w:rPr>
-        <w:t xml:space="preserve">o </w:t>
-      </w:r>
-      <w:r>
-        <w:rPr>
-          <w:color w:val="000000"/>
-          <w:sz w:val="22"/>
-          <w:szCs w:val="22"/>
-        </w:rPr>
-        <w:t>sucesso dos mode</w:t>
-      </w:r>
-      <w:r>
-        <w:rPr>
-          <w:color w:val="000000"/>
-          <w:sz w:val="22"/>
-          <w:szCs w:val="22"/>
-        </w:rPr>
-        <w:t xml:space="preserve">los definidos pelo grupo, como </w:t>
-      </w:r>
-      <w:r>
-        <w:rPr>
-          <w:color w:val="000000"/>
-          <w:sz w:val="22"/>
-          <w:szCs w:val="22"/>
-        </w:rPr>
-        <w:t>os padrões 802.11a, 802.11b e 802.11g</w:t>
-      </w:r>
-      <w:r>
-        <w:rPr>
-          <w:color w:val="000000"/>
-          <w:sz w:val="22"/>
-          <w:szCs w:val="22"/>
-        </w:rPr>
-        <w:t>,</w:t>
-      </w:r>
-      <w:r>
-        <w:rPr>
-          <w:color w:val="000000"/>
-          <w:sz w:val="22"/>
-          <w:szCs w:val="22"/>
-        </w:rPr>
-        <w:t xml:space="preserve"> a equipe continuou a pesquisar e desenvolver novas padronizações e culminou na criação </w:t>
-      </w:r>
-      <w:proofErr w:type="gramStart"/>
-      <w:r>
-        <w:rPr>
-          <w:color w:val="000000"/>
-          <w:sz w:val="22"/>
-          <w:szCs w:val="22"/>
-        </w:rPr>
-        <w:t>do 802.11</w:t>
-      </w:r>
-      <w:proofErr w:type="gramEnd"/>
-      <w:r>
-        <w:rPr>
-          <w:color w:val="000000"/>
-          <w:sz w:val="22"/>
-          <w:szCs w:val="22"/>
-        </w:rPr>
-        <w:t xml:space="preserve">n e atualmente no 802.11ac. Esses padrões definem regras para as camadas Física e de Enlace do modelo OSI </w:t>
-      </w:r>
-      <w:r>
-        <w:rPr>
-          <w:color w:val="000000"/>
-          <w:sz w:val="22"/>
-          <w:szCs w:val="22"/>
-        </w:rPr>
-        <w:t>criado</w:t>
-      </w:r>
-      <w:r>
-        <w:rPr>
-          <w:color w:val="000000"/>
-          <w:sz w:val="22"/>
-          <w:szCs w:val="22"/>
-        </w:rPr>
-        <w:t xml:space="preserve"> pela</w:t>
-      </w:r>
-      <w:r>
-        <w:rPr>
-          <w:color w:val="000000"/>
-          <w:sz w:val="22"/>
-          <w:szCs w:val="22"/>
-        </w:rPr>
-        <w:t xml:space="preserve"> </w:t>
-      </w:r>
-      <w:r>
-        <w:rPr>
-          <w:color w:val="000000"/>
-          <w:sz w:val="22"/>
-          <w:szCs w:val="22"/>
-        </w:rPr>
-        <w:t>IS</w:t>
-      </w:r>
-      <w:r>
-        <w:rPr>
-          <w:color w:val="000000"/>
-          <w:sz w:val="22"/>
-          <w:szCs w:val="22"/>
-        </w:rPr>
-        <w:t xml:space="preserve">O, </w:t>
-      </w:r>
-      <w:r>
-        <w:rPr>
-          <w:color w:val="000000"/>
-          <w:sz w:val="22"/>
-          <w:szCs w:val="22"/>
-        </w:rPr>
-        <w:t>mostrado na</w:t>
-      </w:r>
-      <w:r>
-        <w:rPr>
-          <w:color w:val="000000"/>
-          <w:sz w:val="22"/>
-          <w:szCs w:val="22"/>
-        </w:rPr>
-        <w:t xml:space="preserve"> </w:t>
-      </w:r>
-      <w:commentRangeStart w:id="26"/>
-      <w:r>
-        <w:rPr>
-          <w:sz w:val="22"/>
-          <w:szCs w:val="22"/>
-          <w:highlight w:val="yellow"/>
-        </w:rPr>
-        <w:t>Figura</w:t>
-      </w:r>
-      <w:commentRangeEnd w:id="26"/>
-      <w:r>
-        <w:rPr>
-          <w:rStyle w:val="Refdecomentrio"/>
-        </w:rPr>
-        <w:commentReference w:id="26"/>
-      </w:r>
-      <w:r>
-        <w:rPr>
-          <w:sz w:val="22"/>
-          <w:szCs w:val="22"/>
-          <w:highlight w:val="yellow"/>
-        </w:rPr>
-        <w:t xml:space="preserve"> </w:t>
-      </w:r>
-      <w:proofErr w:type="gramStart"/>
-      <w:r>
-        <w:rPr>
-          <w:sz w:val="22"/>
-          <w:szCs w:val="22"/>
-          <w:highlight w:val="yellow"/>
-        </w:rPr>
-        <w:t>3</w:t>
-      </w:r>
-      <w:proofErr w:type="gramEnd"/>
-      <w:r>
-        <w:rPr>
-          <w:color w:val="000000"/>
-          <w:sz w:val="22"/>
-          <w:szCs w:val="22"/>
-        </w:rPr>
-        <w:t xml:space="preserve">. </w:t>
-      </w:r>
-    </w:p>
-    <w:p>
-      <w:pPr>
-        <w:pStyle w:val="TCC0CorpoTexto"/>
-        <w:tabs>
-          <w:tab w:val="clear" w:pos="0"/>
-        </w:tabs>
-        <w:ind w:firstLine="0"/>
-        <w:rPr>
-          <w:sz w:val="22"/>
-          <w:szCs w:val="22"/>
-        </w:rPr>
-      </w:pPr>
     </w:p>
     <w:p>
       <w:pPr>
@@ -13835,23 +13827,6 @@
       <w:r>
         <w:rPr>
           <w:color w:val="000000"/>
-          <w:sz w:val="22"/>
-          <w:szCs w:val="22"/>
-        </w:rPr>
-        <w:t xml:space="preserve"> </w:t>
-      </w:r>
-      <w:r>
-        <w:rPr>
-          <w:color w:val="000000"/>
-          <w:sz w:val="22"/>
-          <w:szCs w:val="22"/>
-          <w:highlight w:val="yellow"/>
-        </w:rPr>
-        <w:t>para clientes</w:t>
-      </w:r>
-      <w:r>
-        <w:rPr>
-          <w:color w:val="000000"/>
         </w:rPr>
         <w:t>;</w:t>
       </w:r>
@@ -13874,6 +13849,7 @@
           <w:sz w:val="22"/>
           <w:szCs w:val="22"/>
         </w:rPr>
+        <w:lastRenderedPageBreak/>
         <w:t xml:space="preserve">802.11b: também criado em 1999, taxa de transmissão de até </w:t>
       </w:r>
       <w:proofErr w:type="gramStart"/>
@@ -13929,7 +13905,6 @@
           <w:sz w:val="22"/>
           <w:szCs w:val="22"/>
         </w:rPr>
-        <w:lastRenderedPageBreak/>
         <w:t xml:space="preserve">802.11g: </w:t>
       </w:r>
       <w:r>
@@ -14110,7 +14085,7 @@
           <w:szCs w:val="24"/>
         </w:rPr>
       </w:pPr>
-      <w:bookmarkStart w:id="27" w:name="_Toc467173808"/>
+      <w:bookmarkStart w:id="26" w:name="_Toc467173808"/>
       <w:r>
         <w:rPr>
           <w:rFonts w:ascii="Times New Roman" w:hAnsi="Times New Roman"/>
@@ -14130,7 +14105,7 @@
         </w:rPr>
         <w:t>ac</w:t>
       </w:r>
-      <w:bookmarkEnd w:id="27"/>
+      <w:bookmarkEnd w:id="26"/>
       <w:proofErr w:type="gramEnd"/>
     </w:p>
     <w:p>
@@ -14211,6 +14186,14 @@
           <w:sz w:val="22"/>
           <w:szCs w:val="22"/>
         </w:rPr>
+        <w:t xml:space="preserve"> [9]</w:t>
+      </w:r>
+      <w:r>
+        <w:rPr>
+          <w:color w:val="000000"/>
+          <w:sz w:val="22"/>
+          <w:szCs w:val="22"/>
+        </w:rPr>
         <w:t xml:space="preserve">. </w:t>
       </w:r>
     </w:p>
@@ -14237,61 +14220,95 @@
           <w:sz w:val="22"/>
           <w:szCs w:val="22"/>
         </w:rPr>
-        <w:t xml:space="preserve"> fato de operar em uma faixa maior faz com que a largura de banda se torne maior e em consequência disso as bandas dos </w:t>
-      </w:r>
-      <w:commentRangeStart w:id="28"/>
-      <w:r>
-        <w:rPr>
-          <w:color w:val="000000"/>
-          <w:sz w:val="22"/>
-          <w:szCs w:val="22"/>
-        </w:rPr>
-        <w:t xml:space="preserve">canais </w:t>
-      </w:r>
-      <w:r>
-        <w:rPr>
-          <w:color w:val="000000"/>
-          <w:sz w:val="22"/>
-          <w:szCs w:val="22"/>
-          <w:highlight w:val="yellow"/>
-        </w:rPr>
-        <w:t xml:space="preserve">forma definas para largura de 20, 40, 80 e </w:t>
+        <w:t xml:space="preserve"> fato de operar em uma faixa maior faz com que a largura de banda se torne </w:t>
+      </w:r>
+      <w:r>
+        <w:rPr>
+          <w:color w:val="000000"/>
+          <w:sz w:val="22"/>
+          <w:szCs w:val="22"/>
+        </w:rPr>
+        <w:t xml:space="preserve">maior e em consequência disso </w:t>
+      </w:r>
+      <w:r>
+        <w:rPr>
+          <w:color w:val="FF0000"/>
+          <w:sz w:val="22"/>
+          <w:szCs w:val="22"/>
+        </w:rPr>
+        <w:t xml:space="preserve">as larguras de banda para operar na faixa de </w:t>
       </w:r>
       <w:proofErr w:type="gramStart"/>
       <w:r>
         <w:rPr>
-          <w:color w:val="000000"/>
-          <w:sz w:val="22"/>
-          <w:szCs w:val="22"/>
-          <w:highlight w:val="yellow"/>
-        </w:rPr>
-        <w:t>160MHz</w:t>
+          <w:color w:val="FF0000"/>
+          <w:sz w:val="22"/>
+          <w:szCs w:val="22"/>
+        </w:rPr>
+        <w:t>5GHz</w:t>
       </w:r>
       <w:proofErr w:type="gramEnd"/>
       <w:r>
         <w:rPr>
-          <w:color w:val="000000"/>
-          <w:sz w:val="22"/>
-          <w:szCs w:val="22"/>
-          <w:highlight w:val="yellow"/>
+          <w:color w:val="FF0000"/>
+          <w:sz w:val="22"/>
+          <w:szCs w:val="22"/>
+        </w:rPr>
+        <w:t xml:space="preserve"> foram</w:t>
+      </w:r>
+      <w:r>
+        <w:rPr>
+          <w:color w:val="FF0000"/>
+          <w:sz w:val="22"/>
+          <w:szCs w:val="22"/>
+        </w:rPr>
+        <w:t xml:space="preserve"> definas </w:t>
+      </w:r>
+      <w:r>
+        <w:rPr>
+          <w:color w:val="FF0000"/>
+          <w:sz w:val="22"/>
+          <w:szCs w:val="22"/>
+        </w:rPr>
+        <w:t>com os seguintes valores,</w:t>
+      </w:r>
+      <w:r>
+        <w:rPr>
+          <w:color w:val="FF0000"/>
+          <w:sz w:val="22"/>
+          <w:szCs w:val="22"/>
+        </w:rPr>
+        <w:t xml:space="preserve"> 20, 40, 80 e 160MHz</w:t>
+      </w:r>
+      <w:r>
+        <w:rPr>
+          <w:color w:val="FF0000"/>
+          <w:sz w:val="22"/>
+          <w:szCs w:val="22"/>
+        </w:rPr>
+        <w:t>, como mostrado na Figura 5,</w:t>
+      </w:r>
+      <w:r>
+        <w:rPr>
+          <w:color w:val="FF0000"/>
+          <w:sz w:val="22"/>
+          <w:szCs w:val="22"/>
         </w:rPr>
         <w:t xml:space="preserve"> em contrapartida da faixa de 2,4GHz que dava suporte apenas </w:t>
       </w:r>
       <w:r>
         <w:rPr>
-          <w:color w:val="000000"/>
-          <w:sz w:val="22"/>
-          <w:szCs w:val="22"/>
-          <w:highlight w:val="yellow"/>
+          <w:color w:val="FF0000"/>
+          <w:sz w:val="22"/>
+          <w:szCs w:val="22"/>
         </w:rPr>
         <w:t xml:space="preserve">para a </w:t>
       </w:r>
       <w:r>
         <w:rPr>
-          <w:color w:val="000000"/>
-          <w:sz w:val="22"/>
-          <w:szCs w:val="22"/>
-          <w:highlight w:val="yellow"/>
+          <w:color w:val="FF0000"/>
+          <w:sz w:val="22"/>
+          <w:szCs w:val="22"/>
         </w:rPr>
         <w:t>largura de 20MHz.</w:t>
       </w:r>
@@ -14301,135 +14318,157 @@
           <w:sz w:val="22"/>
           <w:szCs w:val="22"/>
         </w:rPr>
+        <w:t xml:space="preserve"> Dessa forma, a quantidade de subportadoras em uma banda é maior. Outra </w:t>
+      </w:r>
+      <w:r>
+        <w:rPr>
+          <w:color w:val="000000"/>
+          <w:sz w:val="22"/>
+          <w:szCs w:val="22"/>
+        </w:rPr>
+        <w:t>situação</w:t>
+      </w:r>
+      <w:r>
+        <w:rPr>
+          <w:color w:val="000000"/>
+          <w:sz w:val="22"/>
+          <w:szCs w:val="22"/>
+        </w:rPr>
+        <w:t xml:space="preserve">, é que a quantidade de fluxo espacial, ou seja, a quantidade de antenas que transmitem simultaneamente os dados pode ser de até </w:t>
+      </w:r>
+      <w:proofErr w:type="gramStart"/>
+      <w:r>
+        <w:rPr>
+          <w:color w:val="000000"/>
+          <w:sz w:val="22"/>
+          <w:szCs w:val="22"/>
+        </w:rPr>
+        <w:t>8</w:t>
+      </w:r>
+      <w:proofErr w:type="gramEnd"/>
+      <w:r>
+        <w:rPr>
+          <w:color w:val="000000"/>
+          <w:sz w:val="22"/>
+          <w:szCs w:val="22"/>
+        </w:rPr>
+        <w:t>, e no mínimos 2 por Ponto de Acesso (</w:t>
+      </w:r>
+      <w:r>
+        <w:rPr>
+          <w:i/>
+          <w:color w:val="000000"/>
+          <w:sz w:val="22"/>
+          <w:szCs w:val="22"/>
+        </w:rPr>
+        <w:t>Access</w:t>
+      </w:r>
+      <w:r>
+        <w:rPr>
+          <w:color w:val="000000"/>
+          <w:sz w:val="22"/>
+          <w:szCs w:val="22"/>
+        </w:rPr>
         <w:t xml:space="preserve"> </w:t>
       </w:r>
-      <w:commentRangeEnd w:id="28"/>
-      <w:r>
-        <w:rPr>
-          <w:rStyle w:val="Refdecomentrio"/>
-        </w:rPr>
-        <w:commentReference w:id="28"/>
-      </w:r>
-      <w:r>
-        <w:rPr>
-          <w:color w:val="000000"/>
-          <w:sz w:val="22"/>
-          <w:szCs w:val="22"/>
-        </w:rPr>
-        <w:t xml:space="preserve">Dessa forma, a quantidade de subportadoras em uma banda é maior. Outra </w:t>
-      </w:r>
-      <w:r>
-        <w:rPr>
-          <w:color w:val="000000"/>
-          <w:sz w:val="22"/>
-          <w:szCs w:val="22"/>
-        </w:rPr>
-        <w:t>situação</w:t>
-      </w:r>
-      <w:r>
-        <w:rPr>
-          <w:color w:val="000000"/>
-          <w:sz w:val="22"/>
-          <w:szCs w:val="22"/>
-        </w:rPr>
-        <w:t xml:space="preserve">, é que a quantidade de fluxo espacial, ou seja, a quantidade de antenas que transmitem simultaneamente os dados pode ser de até </w:t>
+      <w:r>
+        <w:rPr>
+          <w:i/>
+          <w:color w:val="000000"/>
+          <w:sz w:val="22"/>
+          <w:szCs w:val="22"/>
+        </w:rPr>
+        <w:t>Point</w:t>
+      </w:r>
+      <w:r>
+        <w:rPr>
+          <w:color w:val="000000"/>
+          <w:sz w:val="22"/>
+          <w:szCs w:val="22"/>
+        </w:rPr>
+        <w:t xml:space="preserve">), as múltiplas antenas dão suporte ao MIMO. A largura de banda e suas respectivas subportadoras são apresentadas na </w:t>
+      </w:r>
+      <w:r>
+        <w:rPr>
+          <w:color w:val="000000"/>
+          <w:sz w:val="22"/>
+          <w:szCs w:val="22"/>
+        </w:rPr>
+        <w:t>Tabela 1</w:t>
+      </w:r>
+      <w:r>
+        <w:rPr>
+          <w:color w:val="000000"/>
+          <w:sz w:val="22"/>
+          <w:szCs w:val="22"/>
+        </w:rPr>
+        <w:t>.</w:t>
+      </w:r>
+      <w:r>
+        <w:rPr>
+          <w:color w:val="000000"/>
+          <w:sz w:val="22"/>
+          <w:szCs w:val="22"/>
+        </w:rPr>
+        <w:t xml:space="preserve"> </w:t>
+      </w:r>
+      <w:r>
+        <w:rPr>
+          <w:color w:val="FF0000"/>
+          <w:sz w:val="22"/>
+          <w:szCs w:val="22"/>
+        </w:rPr>
+        <w:t xml:space="preserve">Na Figura 4 </w:t>
       </w:r>
       <w:proofErr w:type="gramStart"/>
       <w:r>
         <w:rPr>
-          <w:color w:val="000000"/>
-          <w:sz w:val="22"/>
-          <w:szCs w:val="22"/>
-        </w:rPr>
-        <w:t>8</w:t>
+          <w:color w:val="FF0000"/>
+          <w:sz w:val="22"/>
+          <w:szCs w:val="22"/>
+        </w:rPr>
+        <w:t>é</w:t>
       </w:r>
       <w:proofErr w:type="gramEnd"/>
       <w:r>
         <w:rPr>
-          <w:color w:val="000000"/>
-          <w:sz w:val="22"/>
-          <w:szCs w:val="22"/>
-        </w:rPr>
-        <w:t>, e no mínimos 2 por Ponto de Acesso (</w:t>
-      </w:r>
-      <w:r>
-        <w:rPr>
-          <w:i/>
-          <w:color w:val="000000"/>
-          <w:sz w:val="22"/>
-          <w:szCs w:val="22"/>
-        </w:rPr>
-        <w:t>Access</w:t>
-      </w:r>
-      <w:r>
-        <w:rPr>
-          <w:color w:val="000000"/>
-          <w:sz w:val="22"/>
-          <w:szCs w:val="22"/>
-        </w:rPr>
-        <w:t xml:space="preserve"> </w:t>
-      </w:r>
-      <w:r>
-        <w:rPr>
-          <w:i/>
-          <w:color w:val="000000"/>
-          <w:sz w:val="22"/>
-          <w:szCs w:val="22"/>
-        </w:rPr>
-        <w:t>Point</w:t>
-      </w:r>
-      <w:r>
-        <w:rPr>
-          <w:color w:val="000000"/>
-          <w:sz w:val="22"/>
-          <w:szCs w:val="22"/>
-        </w:rPr>
-        <w:t xml:space="preserve">), as múltiplas antenas dão suporte ao MIMO. A largura de banda e suas respectivas subportadoras são apresentadas na </w:t>
-      </w:r>
-      <w:r>
-        <w:rPr>
-          <w:color w:val="000000"/>
-          <w:sz w:val="22"/>
-          <w:szCs w:val="22"/>
-        </w:rPr>
-        <w:t>Tabela 1</w:t>
-      </w:r>
-      <w:r>
-        <w:rPr>
-          <w:color w:val="000000"/>
-          <w:sz w:val="22"/>
-          <w:szCs w:val="22"/>
-        </w:rPr>
-        <w:t xml:space="preserve"> e </w:t>
-      </w:r>
-      <w:r>
-        <w:rPr>
-          <w:color w:val="000000"/>
-          <w:sz w:val="22"/>
-          <w:szCs w:val="22"/>
-        </w:rPr>
-        <w:t>Figura 4</w:t>
-      </w:r>
-      <w:r>
-        <w:rPr>
-          <w:color w:val="000000"/>
-          <w:sz w:val="22"/>
-          <w:szCs w:val="22"/>
-        </w:rPr>
-        <w:t xml:space="preserve"> </w:t>
-      </w:r>
-      <w:r>
-        <w:rPr>
           <w:color w:val="FF0000"/>
           <w:sz w:val="22"/>
           <w:szCs w:val="22"/>
-          <w:highlight w:val="yellow"/>
-        </w:rPr>
-        <w:t>(EXPLICAR A FIGURA 4, APÓS A TABELA 1)</w:t>
-      </w:r>
-      <w:r>
-        <w:rPr>
-          <w:color w:val="000000"/>
+        </w:rPr>
+        <w:t xml:space="preserve"> mostrado as setas com os índices de cada subportadora e suas respectivas funções. As setas pequenas são subportadoras nulas que são úteis para não causar interferência nos canais adjacentes. As setas vermelhas e maiores são subportadoras pilotos que servem para sincronizar </w:t>
+      </w:r>
+      <w:proofErr w:type="gramStart"/>
+      <w:r>
+        <w:rPr>
+          <w:color w:val="FF0000"/>
+          <w:sz w:val="22"/>
+          <w:szCs w:val="22"/>
+        </w:rPr>
+        <w:t>as frequência</w:t>
+      </w:r>
+      <w:proofErr w:type="gramEnd"/>
+      <w:r>
+        <w:rPr>
+          <w:color w:val="FF0000"/>
+          <w:sz w:val="22"/>
+          <w:szCs w:val="22"/>
+        </w:rPr>
+        <w:t xml:space="preserve"> na recepção do sinal, já as setas médias são subportadoras com dados propriamente </w:t>
+      </w:r>
+      <w:proofErr w:type="spellStart"/>
+      <w:r>
+        <w:rPr>
+          <w:color w:val="FF0000"/>
+          <w:sz w:val="22"/>
+          <w:szCs w:val="22"/>
+        </w:rPr>
+        <w:t>dido</w:t>
+      </w:r>
+      <w:proofErr w:type="spellEnd"/>
+      <w:r>
+        <w:rPr>
+          <w:color w:val="FF0000"/>
           <w:sz w:val="22"/>
           <w:szCs w:val="22"/>
         </w:rPr>
@@ -15224,12 +15263,19 @@
       </w:r>
       <w:r>
         <w:rPr>
-          <w:color w:val="000000"/>
-          <w:sz w:val="22"/>
-          <w:szCs w:val="22"/>
-          <w:highlight w:val="yellow"/>
+          <w:color w:val="FF0000"/>
+          <w:sz w:val="22"/>
+          <w:szCs w:val="22"/>
         </w:rPr>
         <w:t>poluição</w:t>
+      </w:r>
+      <w:r>
+        <w:rPr>
+          <w:color w:val="FF0000"/>
+          <w:sz w:val="22"/>
+          <w:szCs w:val="22"/>
+        </w:rPr>
+        <w:t xml:space="preserve"> espectral</w:t>
       </w:r>
       <w:r>
         <w:rPr>
@@ -15808,7 +15854,7 @@
           <w:szCs w:val="24"/>
         </w:rPr>
       </w:pPr>
-      <w:bookmarkStart w:id="29" w:name="_Toc467173809"/>
+      <w:bookmarkStart w:id="27" w:name="_Toc467173809"/>
       <w:r>
         <w:rPr>
           <w:rFonts w:ascii="Times New Roman" w:hAnsi="Times New Roman"/>
@@ -15819,7 +15865,7 @@
         <w:lastRenderedPageBreak/>
         <w:t>Modulação</w:t>
       </w:r>
-      <w:bookmarkEnd w:id="29"/>
+      <w:bookmarkEnd w:id="27"/>
     </w:p>
     <w:p>
       <w:pPr>
@@ -16112,25 +16158,160 @@
           <w:sz w:val="22"/>
           <w:szCs w:val="22"/>
         </w:rPr>
-        <w:t xml:space="preserve">s têm três variáveis </w:t>
+        <w:t>s têm três variáveis principais</w:t>
+      </w:r>
+      <w:r>
+        <w:rPr>
+          <w:color w:val="000000"/>
+          <w:sz w:val="22"/>
+          <w:szCs w:val="22"/>
+        </w:rPr>
+        <w:t xml:space="preserve"> </w:t>
+      </w:r>
+      <w:r>
+        <w:rPr>
+          <w:color w:val="FF0000"/>
+          <w:sz w:val="22"/>
+          <w:szCs w:val="22"/>
+        </w:rPr>
+        <w:t>[</w:t>
+      </w:r>
+      <w:r>
+        <w:rPr>
+          <w:color w:val="FF0000"/>
+          <w:sz w:val="22"/>
+          <w:szCs w:val="22"/>
+        </w:rPr>
+        <w:t>2]</w:t>
+      </w:r>
+      <w:r>
+        <w:rPr>
+          <w:color w:val="FF0000"/>
+          <w:sz w:val="22"/>
+          <w:szCs w:val="22"/>
+        </w:rPr>
+        <w:t>:</w:t>
+      </w:r>
+      <w:r>
+        <w:rPr>
+          <w:color w:val="FF0000"/>
+          <w:sz w:val="22"/>
+          <w:szCs w:val="22"/>
+        </w:rPr>
+        <w:t xml:space="preserve"> </w:t>
+      </w:r>
+      <w:r>
+        <w:rPr>
+          <w:color w:val="000000"/>
+          <w:sz w:val="22"/>
+          <w:szCs w:val="22"/>
+        </w:rPr>
+        <w:t>amplitude, fase e frequência, essas características podem ser alteradas de forma que se possa criar um conjunto de ondas identicamente</w:t>
+      </w:r>
+      <w:r>
+        <w:rPr>
+          <w:color w:val="000000"/>
+          <w:sz w:val="22"/>
+          <w:szCs w:val="22"/>
+        </w:rPr>
+        <w:t xml:space="preserve"> únicas, </w:t>
+      </w:r>
+      <w:r>
+        <w:rPr>
+          <w:color w:val="FF0000"/>
+          <w:sz w:val="22"/>
+          <w:szCs w:val="22"/>
+        </w:rPr>
+        <w:t>assim</w:t>
+      </w:r>
+      <w:r>
+        <w:rPr>
+          <w:color w:val="FF0000"/>
+          <w:sz w:val="22"/>
+          <w:szCs w:val="22"/>
+        </w:rPr>
+        <w:t>,</w:t>
+      </w:r>
+      <w:r>
+        <w:rPr>
+          <w:color w:val="000000"/>
+          <w:sz w:val="22"/>
+          <w:szCs w:val="22"/>
+        </w:rPr>
+        <w:t xml:space="preserve"> </w:t>
+      </w:r>
+      <w:r>
+        <w:rPr>
+          <w:color w:val="FF0000"/>
+          <w:sz w:val="22"/>
+          <w:szCs w:val="22"/>
+        </w:rPr>
+        <w:t>é possível ter</w:t>
+      </w:r>
+      <w:r>
+        <w:rPr>
+          <w:color w:val="FF0000"/>
+          <w:sz w:val="22"/>
+          <w:szCs w:val="22"/>
+        </w:rPr>
+        <w:t xml:space="preserve"> um gr</w:t>
+      </w:r>
+      <w:r>
+        <w:rPr>
+          <w:color w:val="FF0000"/>
+          <w:sz w:val="22"/>
+          <w:szCs w:val="22"/>
+        </w:rPr>
+        <w:t>upo de ondas diferentes entre si,</w:t>
+      </w:r>
+      <w:r>
+        <w:rPr>
+          <w:color w:val="FF0000"/>
+          <w:sz w:val="22"/>
+          <w:szCs w:val="22"/>
+        </w:rPr>
+        <w:t xml:space="preserve"> e identificar essas ondas como tipos diferentes de informação</w:t>
+      </w:r>
+      <w:r>
+        <w:rPr>
+          <w:color w:val="FF0000"/>
+          <w:sz w:val="22"/>
+          <w:szCs w:val="22"/>
+        </w:rPr>
+        <w:t xml:space="preserve">, ou seja, </w:t>
+      </w:r>
+      <w:r>
+        <w:rPr>
+          <w:color w:val="FF0000"/>
+          <w:sz w:val="22"/>
+          <w:szCs w:val="22"/>
+        </w:rPr>
+        <w:t>o receptor recebe</w:t>
+      </w:r>
+      <w:r>
+        <w:rPr>
+          <w:color w:val="FF0000"/>
+          <w:sz w:val="22"/>
+          <w:szCs w:val="22"/>
+        </w:rPr>
+        <w:t xml:space="preserve"> vários si</w:t>
+      </w:r>
+      <w:r>
+        <w:rPr>
+          <w:color w:val="FF0000"/>
+          <w:sz w:val="22"/>
+          <w:szCs w:val="22"/>
+        </w:rPr>
+        <w:t>nais o mesmo tempo</w:t>
       </w:r>
       <w:proofErr w:type="gramStart"/>
       <w:r>
         <w:rPr>
-          <w:color w:val="000000"/>
-          <w:sz w:val="22"/>
-          <w:szCs w:val="22"/>
-        </w:rPr>
-        <w:t>principais</w:t>
-      </w:r>
-      <w:r>
-        <w:rPr>
           <w:color w:val="FF0000"/>
           <w:sz w:val="22"/>
           <w:szCs w:val="22"/>
-          <w:highlight w:val="yellow"/>
-        </w:rPr>
-        <w:t>[</w:t>
+        </w:rPr>
+        <w:t xml:space="preserve"> mas</w:t>
       </w:r>
       <w:proofErr w:type="gramEnd"/>
       <w:r>
@@ -16138,9 +16319,8 @@
           <w:color w:val="FF0000"/>
           <w:sz w:val="22"/>
           <w:szCs w:val="22"/>
-          <w:highlight w:val="yellow"/>
-        </w:rPr>
-        <w:t>REFERÊNCIA]:</w:t>
+        </w:rPr>
+        <w:t xml:space="preserve"> ele pode</w:t>
       </w:r>
       <w:r>
         <w:rPr>
@@ -16148,67 +16328,31 @@
           <w:sz w:val="22"/>
           <w:szCs w:val="22"/>
         </w:rPr>
-        <w:t xml:space="preserve"> </w:t>
-      </w:r>
-      <w:r>
-        <w:rPr>
-          <w:color w:val="000000"/>
-          <w:sz w:val="22"/>
-          <w:szCs w:val="22"/>
-        </w:rPr>
-        <w:t>amplitude, fase e frequência, essas características podem ser alteradas de forma que se possa criar um conjunto de ondas identicamente</w:t>
-      </w:r>
-      <w:r>
-        <w:rPr>
-          <w:color w:val="000000"/>
-          <w:sz w:val="22"/>
-          <w:szCs w:val="22"/>
-        </w:rPr>
-        <w:t xml:space="preserve"> únicas, ou seja, </w:t>
-      </w:r>
-      <w:r>
-        <w:rPr>
-          <w:color w:val="000000"/>
-          <w:sz w:val="22"/>
-          <w:szCs w:val="22"/>
-          <w:highlight w:val="yellow"/>
-        </w:rPr>
-        <w:t>é possível ter</w:t>
-      </w:r>
-      <w:r>
-        <w:rPr>
-          <w:color w:val="000000"/>
-          <w:sz w:val="22"/>
-          <w:szCs w:val="22"/>
-          <w:highlight w:val="yellow"/>
-        </w:rPr>
-        <w:t xml:space="preserve"> um gr</w:t>
-      </w:r>
-      <w:r>
-        <w:rPr>
-          <w:color w:val="000000"/>
-          <w:sz w:val="22"/>
-          <w:szCs w:val="22"/>
-          <w:highlight w:val="yellow"/>
-        </w:rPr>
-        <w:t>upo de ondas diferentes entre si,</w:t>
-      </w:r>
-      <w:r>
-        <w:rPr>
-          <w:color w:val="000000"/>
-          <w:sz w:val="22"/>
-          <w:szCs w:val="22"/>
-          <w:highlight w:val="yellow"/>
-        </w:rPr>
-        <w:t xml:space="preserve"> e identificar essas ondas como tipos diferentes de informação</w:t>
-      </w:r>
-      <w:r>
-        <w:rPr>
-          <w:color w:val="000000"/>
-          <w:sz w:val="22"/>
-          <w:szCs w:val="22"/>
-        </w:rPr>
-        <w:t>. Em comunicação digital os tipos de ondas são compostos da seguinte form</w:t>
+        <w:t xml:space="preserve"> identificar qual é o sinal </w:t>
+      </w:r>
+      <w:r>
+        <w:rPr>
+          <w:color w:val="FF0000"/>
+          <w:sz w:val="22"/>
+          <w:szCs w:val="22"/>
+        </w:rPr>
+        <w:t>tem informação útil baseado nas características da onda</w:t>
+      </w:r>
+      <w:r>
+        <w:rPr>
+          <w:color w:val="000000"/>
+          <w:sz w:val="22"/>
+          <w:szCs w:val="22"/>
+        </w:rPr>
+        <w:t>.</w:t>
+      </w:r>
+      <w:r>
+        <w:rPr>
+          <w:color w:val="000000"/>
+          <w:sz w:val="22"/>
+          <w:szCs w:val="22"/>
+        </w:rPr>
+        <w:t xml:space="preserve"> Em comunicação digital os tipos de ondas são compostos da seguinte form</w:t>
       </w:r>
       <w:r>
         <w:rPr>
@@ -19802,6 +19946,54 @@
         </w:rPr>
         <w:t>.</w:t>
       </w:r>
+      <w:r>
+        <w:rPr>
+          <w:color w:val="000000"/>
+          <w:sz w:val="22"/>
+          <w:szCs w:val="22"/>
+        </w:rPr>
+        <w:t xml:space="preserve"> </w:t>
+      </w:r>
+      <w:r>
+        <w:rPr>
+          <w:color w:val="FF0000"/>
+          <w:sz w:val="22"/>
+          <w:szCs w:val="22"/>
+        </w:rPr>
+        <w:t>Nas Figuras 8 e 9 são apresentados dois tipos de arranjo no qual cada um forma a constelação</w:t>
+      </w:r>
+      <w:r>
+        <w:rPr>
+          <w:color w:val="FF0000"/>
+          <w:sz w:val="22"/>
+          <w:szCs w:val="22"/>
+        </w:rPr>
+        <w:t xml:space="preserve"> sua</w:t>
+      </w:r>
+      <w:r>
+        <w:rPr>
+          <w:color w:val="FF0000"/>
+          <w:sz w:val="22"/>
+          <w:szCs w:val="22"/>
+        </w:rPr>
+        <w:t xml:space="preserve"> da modulação re</w:t>
+      </w:r>
+      <w:r>
+        <w:rPr>
+          <w:color w:val="FF0000"/>
+          <w:sz w:val="22"/>
+          <w:szCs w:val="22"/>
+        </w:rPr>
+        <w:t>s</w:t>
+      </w:r>
+      <w:r>
+        <w:rPr>
+          <w:color w:val="FF0000"/>
+          <w:sz w:val="22"/>
+          <w:szCs w:val="22"/>
+        </w:rPr>
+        <w:t>pectivamente.</w:t>
+      </w:r>
     </w:p>
     <w:p>
       <w:pPr>
@@ -19900,12 +20092,6 @@
           <w:szCs w:val="22"/>
         </w:rPr>
       </w:pPr>
-      <w:r>
-        <w:rPr>
-          <w:rStyle w:val="Refdecomentrio"/>
-        </w:rPr>
-        <w:commentReference w:id="30"/>
-      </w:r>
     </w:p>
     <w:p>
       <w:pPr>
@@ -20011,12 +20197,6 @@
           <w:szCs w:val="22"/>
         </w:rPr>
       </w:pPr>
-      <w:r>
-        <w:rPr>
-          <w:rStyle w:val="Refdecomentrio"/>
-        </w:rPr>
-        <w:commentReference w:id="31"/>
-      </w:r>
     </w:p>
     <w:p>
       <w:pPr>
@@ -20257,7 +20437,7 @@
           <w:szCs w:val="24"/>
         </w:rPr>
       </w:pPr>
-      <w:bookmarkStart w:id="32" w:name="_Toc467173810"/>
+      <w:bookmarkStart w:id="28" w:name="_Toc467173810"/>
       <w:r>
         <w:rPr>
           <w:rFonts w:ascii="Times New Roman" w:hAnsi="Times New Roman"/>
@@ -20266,7 +20446,7 @@
         </w:rPr>
         <w:t>EVM</w:t>
       </w:r>
-      <w:bookmarkEnd w:id="32"/>
+      <w:bookmarkEnd w:id="28"/>
     </w:p>
     <w:p>
       <w:pPr>
@@ -20380,7 +20560,7 @@
           <w:szCs w:val="24"/>
         </w:rPr>
       </w:pPr>
-      <w:bookmarkStart w:id="33" w:name="_Toc467173811"/>
+      <w:bookmarkStart w:id="29" w:name="_Toc467173811"/>
       <w:r>
         <w:rPr>
           <w:rFonts w:ascii="Times New Roman" w:hAnsi="Times New Roman"/>
@@ -20390,7 +20570,7 @@
         </w:rPr>
         <w:t>Canais de Propagação</w:t>
       </w:r>
-      <w:bookmarkEnd w:id="33"/>
+      <w:bookmarkEnd w:id="29"/>
     </w:p>
     <w:p>
       <w:pPr>
@@ -20467,13 +20647,27 @@
       </w:r>
       <w:r>
         <w:rPr>
-          <w:b/>
           <w:color w:val="FF0000"/>
           <w:sz w:val="22"/>
           <w:szCs w:val="22"/>
-          <w:highlight w:val="yellow"/>
-        </w:rPr>
-        <w:t>[referência]</w:t>
+        </w:rPr>
+        <w:t>[</w:t>
+      </w:r>
+      <w:r>
+        <w:rPr>
+          <w:color w:val="FF0000"/>
+          <w:sz w:val="22"/>
+          <w:szCs w:val="22"/>
+        </w:rPr>
+        <w:t>1</w:t>
+      </w:r>
+      <w:r>
+        <w:rPr>
+          <w:color w:val="FF0000"/>
+          <w:sz w:val="22"/>
+          <w:szCs w:val="22"/>
+        </w:rPr>
+        <w:t>]</w:t>
       </w:r>
       <w:r>
         <w:rPr>
@@ -20698,13 +20892,19 @@
       </w:r>
       <w:r>
         <w:rPr>
-          <w:b/>
           <w:color w:val="FF0000"/>
           <w:sz w:val="22"/>
           <w:szCs w:val="22"/>
-          <w:highlight w:val="yellow"/>
-        </w:rPr>
-        <w:t>[referência]</w:t>
+        </w:rPr>
+        <w:t>[1</w:t>
+      </w:r>
+      <w:r>
+        <w:rPr>
+          <w:color w:val="FF0000"/>
+          <w:sz w:val="22"/>
+          <w:szCs w:val="22"/>
+        </w:rPr>
+        <w:t>]</w:t>
       </w:r>
       <w:r>
         <w:rPr>
@@ -20722,39 +20922,45 @@
         </w:rPr>
         <w:t xml:space="preserve">, Refração e Difração, </w:t>
       </w:r>
-      <w:commentRangeStart w:id="34"/>
-      <w:r>
-        <w:rPr>
-          <w:color w:val="000000"/>
-          <w:sz w:val="22"/>
-          <w:szCs w:val="22"/>
-        </w:rPr>
-        <w:t xml:space="preserve">devido </w:t>
-      </w:r>
-      <w:proofErr w:type="gramStart"/>
-      <w:r>
-        <w:rPr>
-          <w:color w:val="000000"/>
-          <w:sz w:val="22"/>
-          <w:szCs w:val="22"/>
-        </w:rPr>
-        <w:t>as</w:t>
-      </w:r>
-      <w:proofErr w:type="gramEnd"/>
-      <w:r>
-        <w:rPr>
-          <w:color w:val="000000"/>
-          <w:sz w:val="22"/>
-          <w:szCs w:val="22"/>
-        </w:rPr>
-        <w:t xml:space="preserve"> esses alguns desafios devem ser resolvidos para que se alcance taxas desejáveis de transmissão</w:t>
-      </w:r>
-      <w:commentRangeEnd w:id="34"/>
-      <w:r>
-        <w:rPr>
-          <w:rStyle w:val="Refdecomentrio"/>
-        </w:rPr>
-        <w:commentReference w:id="34"/>
+      <w:r>
+        <w:rPr>
+          <w:color w:val="FF0000"/>
+          <w:sz w:val="22"/>
+          <w:szCs w:val="22"/>
+        </w:rPr>
+        <w:t>d</w:t>
+      </w:r>
+      <w:r>
+        <w:rPr>
+          <w:color w:val="FF0000"/>
+          <w:sz w:val="22"/>
+          <w:szCs w:val="22"/>
+        </w:rPr>
+        <w:t>evido a</w:t>
+      </w:r>
+      <w:r>
+        <w:rPr>
+          <w:color w:val="FF0000"/>
+          <w:sz w:val="22"/>
+          <w:szCs w:val="22"/>
+        </w:rPr>
+        <w:t xml:space="preserve"> esses</w:t>
+      </w:r>
+      <w:r>
+        <w:rPr>
+          <w:color w:val="FF0000"/>
+          <w:sz w:val="22"/>
+          <w:szCs w:val="22"/>
+        </w:rPr>
+        <w:t xml:space="preserve"> fenômenos os sistemas de comunicação devem superar vários desafios para alcançar</w:t>
+      </w:r>
+      <w:r>
+        <w:rPr>
+          <w:color w:val="FF0000"/>
+          <w:sz w:val="22"/>
+          <w:szCs w:val="22"/>
+        </w:rPr>
+        <w:t xml:space="preserve"> taxas desejáveis de transmissão</w:t>
       </w:r>
       <w:r>
         <w:rPr>
@@ -21408,7 +21614,7 @@
           <w:szCs w:val="24"/>
         </w:rPr>
       </w:pPr>
-      <w:bookmarkStart w:id="35" w:name="_Toc467173812"/>
+      <w:bookmarkStart w:id="30" w:name="_Toc467173812"/>
       <w:r>
         <w:rPr>
           <w:rFonts w:ascii="Times New Roman" w:hAnsi="Times New Roman"/>
@@ -21417,7 +21623,7 @@
         </w:rPr>
         <w:t>AWGN</w:t>
       </w:r>
-      <w:bookmarkEnd w:id="35"/>
+      <w:bookmarkEnd w:id="30"/>
     </w:p>
     <w:p>
       <w:pPr>
@@ -22073,7 +22279,7 @@
           <w:szCs w:val="24"/>
         </w:rPr>
       </w:pPr>
-      <w:bookmarkStart w:id="36" w:name="_Toc467173813"/>
+      <w:bookmarkStart w:id="31" w:name="_Toc467173813"/>
       <w:r>
         <w:rPr>
           <w:rFonts w:ascii="Times New Roman" w:hAnsi="Times New Roman"/>
@@ -22082,7 +22288,7 @@
         </w:rPr>
         <w:t>Rayleigh</w:t>
       </w:r>
-      <w:bookmarkEnd w:id="36"/>
+      <w:bookmarkEnd w:id="31"/>
     </w:p>
     <w:p>
       <w:pPr>
@@ -24496,7 +24702,7 @@
           <w:szCs w:val="24"/>
         </w:rPr>
       </w:pPr>
-      <w:bookmarkStart w:id="37" w:name="_Toc467173814"/>
+      <w:bookmarkStart w:id="32" w:name="_Toc467173814"/>
       <w:r>
         <w:rPr>
           <w:rFonts w:ascii="Times New Roman" w:hAnsi="Times New Roman"/>
@@ -24505,7 +24711,7 @@
         </w:rPr>
         <w:t>Rice</w:t>
       </w:r>
-      <w:bookmarkEnd w:id="37"/>
+      <w:bookmarkEnd w:id="32"/>
     </w:p>
     <w:p>
       <w:pPr>
@@ -25317,7 +25523,23 @@
           <w:sz w:val="22"/>
           <w:szCs w:val="22"/>
         </w:rPr>
-        <w:t xml:space="preserve">assim </w:t>
+        <w:t>assim</w:t>
+      </w:r>
+      <w:r>
+        <w:rPr>
+          <w:color w:val="FF0000"/>
+          <w:sz w:val="22"/>
+          <w:szCs w:val="22"/>
+        </w:rPr>
+        <w:t>,</w:t>
+      </w:r>
+      <w:r>
+        <w:rPr>
+          <w:color w:val="FF0000"/>
+          <w:sz w:val="22"/>
+          <w:szCs w:val="22"/>
+        </w:rPr>
+        <w:t xml:space="preserve"> </w:t>
       </w:r>
       <w:proofErr w:type="gramStart"/>
       <w:r>
@@ -25861,7 +26083,7 @@
           <w:szCs w:val="24"/>
         </w:rPr>
       </w:pPr>
-      <w:bookmarkStart w:id="38" w:name="_Toc467173815"/>
+      <w:bookmarkStart w:id="33" w:name="_Toc467173815"/>
       <w:r>
         <w:rPr>
           <w:rFonts w:ascii="Times New Roman" w:hAnsi="Times New Roman"/>
@@ -25870,7 +26092,7 @@
         </w:rPr>
         <w:t>Modelos ITU-R</w:t>
       </w:r>
-      <w:bookmarkEnd w:id="38"/>
+      <w:bookmarkEnd w:id="33"/>
     </w:p>
     <w:p>
       <w:pPr>
@@ -25931,6 +26153,14 @@
           <w:szCs w:val="22"/>
         </w:rPr>
         <w:t>tipos</w:t>
+      </w:r>
+      <w:r>
+        <w:rPr>
+          <w:color w:val="FF0000"/>
+          <w:sz w:val="22"/>
+          <w:szCs w:val="22"/>
+        </w:rPr>
+        <w:t xml:space="preserve"> de</w:t>
       </w:r>
       <w:r>
         <w:rPr>
@@ -28361,7 +28591,7 @@
           <w:szCs w:val="24"/>
         </w:rPr>
       </w:pPr>
-      <w:bookmarkStart w:id="39" w:name="_Toc467173816"/>
+      <w:bookmarkStart w:id="34" w:name="_Toc467173816"/>
       <w:r>
         <w:rPr>
           <w:rFonts w:ascii="Times New Roman" w:hAnsi="Times New Roman"/>
@@ -28370,7 +28600,7 @@
         </w:rPr>
         <w:t>OFDM</w:t>
       </w:r>
-      <w:bookmarkEnd w:id="39"/>
+      <w:bookmarkEnd w:id="34"/>
     </w:p>
     <w:p>
       <w:pPr>
@@ -29234,7 +29464,7 @@
           <w:szCs w:val="24"/>
         </w:rPr>
       </w:pPr>
-      <w:bookmarkStart w:id="40" w:name="_Toc467173817"/>
+      <w:bookmarkStart w:id="35" w:name="_Toc467173817"/>
       <w:r>
         <w:rPr>
           <w:rFonts w:ascii="Times New Roman" w:hAnsi="Times New Roman"/>
@@ -29243,7 +29473,7 @@
         </w:rPr>
         <w:t>Geração do Sinal OFDM</w:t>
       </w:r>
-      <w:bookmarkEnd w:id="40"/>
+      <w:bookmarkEnd w:id="35"/>
     </w:p>
     <w:p>
       <w:pPr>
@@ -30224,13 +30454,27 @@
       </w:r>
       <w:r>
         <w:rPr>
-          <w:b/>
           <w:color w:val="FF0000"/>
           <w:sz w:val="22"/>
           <w:szCs w:val="22"/>
-          <w:highlight w:val="yellow"/>
-        </w:rPr>
-        <w:t>[referência]</w:t>
+        </w:rPr>
+        <w:t>[</w:t>
+      </w:r>
+      <w:r>
+        <w:rPr>
+          <w:color w:val="FF0000"/>
+          <w:sz w:val="22"/>
+          <w:szCs w:val="22"/>
+        </w:rPr>
+        <w:t>8</w:t>
+      </w:r>
+      <w:r>
+        <w:rPr>
+          <w:color w:val="FF0000"/>
+          <w:sz w:val="22"/>
+          <w:szCs w:val="22"/>
+        </w:rPr>
+        <w:t>]</w:t>
       </w:r>
       <w:r>
         <w:rPr>
@@ -30246,16 +30490,7 @@
           <w:sz w:val="22"/>
           <w:szCs w:val="22"/>
         </w:rPr>
-        <w:t xml:space="preserve"> algoritmos só trabalham com sinais com tamanho que podem </w:t>
-      </w:r>
-      <w:r>
-        <w:rPr>
-          <w:color w:val="000000"/>
-          <w:sz w:val="22"/>
-          <w:szCs w:val="22"/>
-        </w:rPr>
-        <w:lastRenderedPageBreak/>
-        <w:t>ser do tipo</w:t>
+        <w:t xml:space="preserve"> algoritmos só trabalham com sinais com tamanho que podem ser do tipo</w:t>
       </w:r>
       <w:r>
         <w:rPr>
@@ -30433,7 +30668,7 @@
           <w:szCs w:val="24"/>
         </w:rPr>
       </w:pPr>
-      <w:bookmarkStart w:id="41" w:name="_Toc467173818"/>
+      <w:bookmarkStart w:id="36" w:name="_Toc467173818"/>
       <w:r>
         <w:rPr>
           <w:rFonts w:ascii="Times New Roman" w:hAnsi="Times New Roman"/>
@@ -30443,7 +30678,7 @@
         </w:rPr>
         <w:t>Codificação de Canal</w:t>
       </w:r>
-      <w:bookmarkEnd w:id="41"/>
+      <w:bookmarkEnd w:id="36"/>
     </w:p>
     <w:p>
       <w:pPr>
@@ -30649,7 +30884,7 @@
           <w:szCs w:val="24"/>
         </w:rPr>
       </w:pPr>
-      <w:bookmarkStart w:id="42" w:name="_Toc467173819"/>
+      <w:bookmarkStart w:id="37" w:name="_Toc467173819"/>
       <w:r>
         <w:rPr>
           <w:rFonts w:ascii="Times New Roman" w:hAnsi="Times New Roman"/>
@@ -30674,7 +30909,7 @@
         </w:rPr>
         <w:t xml:space="preserve"> Fonte</w:t>
       </w:r>
-      <w:bookmarkEnd w:id="42"/>
+      <w:bookmarkEnd w:id="37"/>
     </w:p>
     <w:p>
       <w:pPr>
@@ -31265,8 +31500,6 @@
         </w:rPr>
         <w:t xml:space="preserve"> uma fonte de dados.</w:t>
       </w:r>
-      <w:bookmarkStart w:id="43" w:name="_GoBack"/>
-      <w:bookmarkEnd w:id="43"/>
     </w:p>
     <w:p>
       <w:pPr>
@@ -33052,7 +33285,7 @@
           <w:szCs w:val="24"/>
         </w:rPr>
       </w:pPr>
-      <w:bookmarkStart w:id="44" w:name="_Toc467173820"/>
+      <w:bookmarkStart w:id="38" w:name="_Toc467173820"/>
       <w:r>
         <w:rPr>
           <w:rFonts w:ascii="Times New Roman" w:hAnsi="Times New Roman"/>
@@ -33061,7 +33294,7 @@
         </w:rPr>
         <w:t>Teorema de Codificação de Canal</w:t>
       </w:r>
-      <w:bookmarkEnd w:id="44"/>
+      <w:bookmarkEnd w:id="38"/>
     </w:p>
     <w:p>
       <w:pPr>
@@ -33285,13 +33518,27 @@
       </w:r>
       <w:r>
         <w:rPr>
-          <w:b/>
           <w:color w:val="FF0000"/>
           <w:sz w:val="22"/>
           <w:szCs w:val="22"/>
-          <w:highlight w:val="yellow"/>
-        </w:rPr>
-        <w:t>[referência]</w:t>
+        </w:rPr>
+        <w:t>[</w:t>
+      </w:r>
+      <w:r>
+        <w:rPr>
+          <w:color w:val="FF0000"/>
+          <w:sz w:val="22"/>
+          <w:szCs w:val="22"/>
+        </w:rPr>
+        <w:t>4</w:t>
+      </w:r>
+      <w:r>
+        <w:rPr>
+          <w:color w:val="FF0000"/>
+          <w:sz w:val="22"/>
+          <w:szCs w:val="22"/>
+        </w:rPr>
+        <w:t>]</w:t>
       </w:r>
       <w:r>
         <w:rPr>
@@ -34758,7 +35005,7 @@
           <w:szCs w:val="24"/>
         </w:rPr>
       </w:pPr>
-      <w:bookmarkStart w:id="45" w:name="_Toc467173821"/>
+      <w:bookmarkStart w:id="39" w:name="_Toc467173821"/>
       <w:r>
         <w:rPr>
           <w:rFonts w:ascii="Times New Roman" w:hAnsi="Times New Roman"/>
@@ -34767,7 +35014,7 @@
         </w:rPr>
         <w:t>Códigos Corretores de Erros</w:t>
       </w:r>
-      <w:bookmarkEnd w:id="45"/>
+      <w:bookmarkEnd w:id="39"/>
     </w:p>
     <w:p>
       <w:pPr>
@@ -37880,7 +38127,23 @@
           <w:sz w:val="22"/>
           <w:szCs w:val="22"/>
         </w:rPr>
-        <w:t>, ou seja, flip-flop básico</w:t>
+        <w:t>, ou seja,</w:t>
+      </w:r>
+      <w:r>
+        <w:rPr>
+          <w:color w:val="FF0000"/>
+          <w:sz w:val="22"/>
+          <w:szCs w:val="22"/>
+        </w:rPr>
+        <w:t xml:space="preserve"> um</w:t>
+      </w:r>
+      <w:r>
+        <w:rPr>
+          <w:color w:val="FF0000"/>
+          <w:sz w:val="22"/>
+          <w:szCs w:val="22"/>
+        </w:rPr>
+        <w:t xml:space="preserve"> flip-flop básico</w:t>
       </w:r>
       <w:r>
         <w:rPr>
@@ -38807,10 +39070,6 @@
         <w:spacing w:after="0" w:line="240" w:lineRule="auto"/>
         <w:ind w:firstLine="0"/>
         <w:jc w:val="center"/>
-        <w:rPr>
-          <w:b/>
-          <w:sz w:val="22"/>
-        </w:rPr>
       </w:pPr>
       <w:r>
         <w:rPr>
@@ -38819,7 +39078,7 @@
         <mc:AlternateContent>
           <mc:Choice Requires="wps">
             <w:drawing>
-              <wp:anchor distT="0" distB="0" distL="114300" distR="114300" simplePos="0" relativeHeight="251739648" behindDoc="0" locked="0" layoutInCell="1" allowOverlap="1" wp14:anchorId="1F006CFB" wp14:editId="6E61A35C">
+              <wp:anchor distT="0" distB="0" distL="114300" distR="114300" simplePos="0" relativeHeight="251739648" behindDoc="0" locked="0" layoutInCell="1" allowOverlap="1" wp14:anchorId="2F7F1E39" wp14:editId="3AB743BA">
                 <wp:simplePos x="0" y="0"/>
                 <wp:positionH relativeFrom="column">
                   <wp:posOffset>1146810</wp:posOffset>
@@ -38963,14 +39222,18 @@
         </w:rPr>
         <w:t>½</w:t>
       </w:r>
-    </w:p>
-    <w:p>
-      <w:pPr>
-        <w:pStyle w:val="TCCLegendaFontedeReferncia"/>
-        <w:jc w:val="center"/>
-      </w:pPr>
-      <w:r>
-        <w:t>[1]</w:t>
+      <w:r>
+        <w:rPr>
+          <w:b/>
+          <w:sz w:val="22"/>
+        </w:rPr>
+        <w:t xml:space="preserve"> </w:t>
+      </w:r>
+      <w:r>
+        <w:t>[4</w:t>
+      </w:r>
+      <w:r>
+        <w:t>]</w:t>
       </w:r>
     </w:p>
     <w:p>
@@ -39069,63 +39332,63 @@
         <w:pStyle w:val="Legenda"/>
         <w:spacing w:after="0"/>
         <w:jc w:val="center"/>
+      </w:pPr>
+      <w:r>
         <w:rPr>
           <w:b/>
           <w:sz w:val="22"/>
         </w:rPr>
-      </w:pPr>
+        <w:t>Fi</w:t>
+      </w:r>
       <w:r>
         <w:rPr>
           <w:b/>
           <w:sz w:val="22"/>
         </w:rPr>
-        <w:t>Fi</w:t>
+        <w:t>gura 16</w:t>
       </w:r>
       <w:r>
         <w:rPr>
           <w:b/>
           <w:sz w:val="22"/>
         </w:rPr>
-        <w:t>gura 16</w:t>
+        <w:t>(b) - Codific</w:t>
       </w:r>
       <w:r>
         <w:rPr>
           <w:b/>
           <w:sz w:val="22"/>
         </w:rPr>
-        <w:t>(b) - Codific</w:t>
-      </w:r>
+        <w:t xml:space="preserve">ador </w:t>
+      </w:r>
+      <w:proofErr w:type="spellStart"/>
       <w:r>
         <w:rPr>
           <w:b/>
           <w:sz w:val="22"/>
         </w:rPr>
-        <w:t xml:space="preserve">ador </w:t>
-      </w:r>
-      <w:proofErr w:type="spellStart"/>
+        <w:t>convolucional</w:t>
+      </w:r>
+      <w:proofErr w:type="spellEnd"/>
       <w:r>
         <w:rPr>
           <w:b/>
           <w:sz w:val="22"/>
         </w:rPr>
-        <w:t>convolucional</w:t>
-      </w:r>
-      <w:proofErr w:type="spellEnd"/>
+        <w:t xml:space="preserve"> com taxa 2/3</w:t>
+      </w:r>
       <w:r>
         <w:rPr>
           <w:b/>
           <w:sz w:val="22"/>
         </w:rPr>
-        <w:t xml:space="preserve"> com taxa 2/3</w:t>
-      </w:r>
-    </w:p>
-    <w:p>
-      <w:pPr>
-        <w:pStyle w:val="TCCLegendaFontedeReferncia"/>
-        <w:jc w:val="center"/>
-      </w:pPr>
-      <w:r>
-        <w:t>[1]</w:t>
+        <w:t xml:space="preserve"> </w:t>
+      </w:r>
+      <w:r>
+        <w:t>[4</w:t>
+      </w:r>
+      <w:r>
+        <w:t>]</w:t>
       </w:r>
     </w:p>
     <w:p>
@@ -39707,6 +39970,11 @@
     </w:p>
     <w:p>
       <w:pPr>
+        <w:pStyle w:val="TCC0CorpoTexto"/>
+      </w:pPr>
+    </w:p>
+    <w:p>
+      <w:pPr>
         <w:pStyle w:val="TCCTtuloNvel1numerado"/>
         <w:numPr>
           <w:ilvl w:val="0"/>
@@ -39721,7 +39989,7 @@
           <w:szCs w:val="24"/>
         </w:rPr>
       </w:pPr>
-      <w:bookmarkStart w:id="46" w:name="_Toc467173822"/>
+      <w:bookmarkStart w:id="40" w:name="_Toc467173822"/>
       <w:r>
         <w:rPr>
           <w:rFonts w:ascii="Times New Roman" w:hAnsi="Times New Roman"/>
@@ -39731,7 +39999,7 @@
         <w:lastRenderedPageBreak/>
         <w:t>PROJETO</w:t>
       </w:r>
-      <w:bookmarkEnd w:id="46"/>
+      <w:bookmarkEnd w:id="40"/>
     </w:p>
     <w:p>
       <w:pPr>
@@ -39971,6 +40239,55 @@
           <w:szCs w:val="22"/>
         </w:rPr>
         <w:t>o máximo possível o efeito do canal de transmissão no sinal.</w:t>
+      </w:r>
+      <w:r>
+        <w:rPr>
+          <w:sz w:val="22"/>
+          <w:szCs w:val="22"/>
+        </w:rPr>
+        <w:t xml:space="preserve"> </w:t>
+      </w:r>
+      <w:r>
+        <w:rPr>
+          <w:color w:val="FF0000"/>
+          <w:sz w:val="22"/>
+          <w:szCs w:val="22"/>
+        </w:rPr>
+        <w:t xml:space="preserve">Os dados analisados foram a RSR em relação à taxa de transmissão para os canais do tipo Rayleigh e Rice, os dois com ruído AWGN, Figuras 20 </w:t>
+      </w:r>
+      <w:proofErr w:type="gramStart"/>
+      <w:r>
+        <w:rPr>
+          <w:color w:val="FF0000"/>
+          <w:sz w:val="22"/>
+          <w:szCs w:val="22"/>
+        </w:rPr>
+        <w:t>à</w:t>
+      </w:r>
+      <w:proofErr w:type="gramEnd"/>
+      <w:r>
+        <w:rPr>
+          <w:color w:val="FF0000"/>
+          <w:sz w:val="22"/>
+          <w:szCs w:val="22"/>
+        </w:rPr>
+        <w:t xml:space="preserve"> 22 e EVM em relação à taxa de transmissão e a mesma configuração dos canais, Figuras 23 à 25</w:t>
+      </w:r>
+      <w:r>
+        <w:rPr>
+          <w:color w:val="FF0000"/>
+          <w:sz w:val="22"/>
+          <w:szCs w:val="22"/>
+        </w:rPr>
+        <w:t>.</w:t>
+      </w:r>
+      <w:r>
+        <w:rPr>
+          <w:color w:val="FF0000"/>
+          <w:sz w:val="22"/>
+          <w:szCs w:val="22"/>
+        </w:rPr>
+        <w:t xml:space="preserve"> Nas duas simulações foram utilizadas todas as modulações da figura 10, codificações com as seguintes taxas 1/2, 3/4, 2/3 e intervalo de guarda curto.</w:t>
       </w:r>
     </w:p>
     <w:p>
@@ -40082,6 +40399,27 @@
       <w:pPr>
         <w:pStyle w:val="TCCSubttuloNvel1"/>
         <w:numPr>
+          <w:ilvl w:val="0"/>
+          <w:numId w:val="0"/>
+        </w:numPr>
+        <w:ind w:left="360"/>
+        <w:rPr>
+          <w:rFonts w:ascii="Times New Roman" w:hAnsi="Times New Roman"/>
+          <w:sz w:val="24"/>
+          <w:szCs w:val="24"/>
+        </w:rPr>
+      </w:pPr>
+      <w:bookmarkStart w:id="41" w:name="_Toc467173823"/>
+    </w:p>
+    <w:p>
+      <w:pPr>
+        <w:pStyle w:val="TCC0CorpoTexto"/>
+      </w:pPr>
+    </w:p>
+    <w:p>
+      <w:pPr>
+        <w:pStyle w:val="TCCSubttuloNvel1"/>
+        <w:numPr>
           <w:ilvl w:val="1"/>
           <w:numId w:val="30"/>
         </w:numPr>
@@ -40091,7 +40429,6 @@
           <w:szCs w:val="24"/>
         </w:rPr>
       </w:pPr>
-      <w:bookmarkStart w:id="47" w:name="_Toc467173823"/>
       <w:r>
         <w:rPr>
           <w:rFonts w:ascii="Times New Roman" w:hAnsi="Times New Roman"/>
@@ -40099,9 +40436,10 @@
           <w:sz w:val="24"/>
           <w:szCs w:val="24"/>
         </w:rPr>
+        <w:lastRenderedPageBreak/>
         <w:t>Simulação e Resultados</w:t>
       </w:r>
-      <w:bookmarkEnd w:id="47"/>
+      <w:bookmarkEnd w:id="41"/>
     </w:p>
     <w:p>
       <w:pPr>
@@ -40195,7 +40533,6 @@
         <w:rPr>
           <w:noProof/>
         </w:rPr>
-        <w:lastRenderedPageBreak/>
         <w:drawing>
           <wp:inline distT="0" distB="0" distL="0" distR="0" wp14:anchorId="692ACA64" wp14:editId="29A33ACB">
             <wp:extent cx="4683125" cy="2655570"/>
@@ -41062,7 +41399,7 @@
         <w:ind w:firstLine="0"/>
       </w:pPr>
     </w:p>
-    <w:bookmarkEnd w:id="24"/>
+    <w:bookmarkEnd w:id="23"/>
     <w:p>
       <w:pPr>
         <w:jc w:val="center"/>
@@ -41095,9 +41432,9 @@
           <w:szCs w:val="24"/>
         </w:rPr>
       </w:pPr>
-      <w:bookmarkStart w:id="48" w:name="_Toc426464618"/>
-      <w:bookmarkStart w:id="49" w:name="_Toc467173824"/>
-      <w:bookmarkStart w:id="50" w:name="_Toc425931836"/>
+      <w:bookmarkStart w:id="42" w:name="_Toc426464618"/>
+      <w:bookmarkStart w:id="43" w:name="_Toc467173824"/>
+      <w:bookmarkStart w:id="44" w:name="_Toc425931836"/>
       <w:r>
         <w:rPr>
           <w:rFonts w:ascii="Times New Roman" w:hAnsi="Times New Roman"/>
@@ -41107,8 +41444,8 @@
         <w:lastRenderedPageBreak/>
         <w:t>CONCLUSÕES E CONSIDERAÇÕES FINAIS</w:t>
       </w:r>
-      <w:bookmarkEnd w:id="48"/>
-      <w:bookmarkEnd w:id="49"/>
+      <w:bookmarkEnd w:id="42"/>
+      <w:bookmarkEnd w:id="43"/>
     </w:p>
     <w:p>
       <w:pPr>
@@ -41281,8 +41618,8 @@
           <w:caps/>
         </w:rPr>
       </w:pPr>
-      <w:bookmarkStart w:id="51" w:name="_Toc425931837"/>
-      <w:bookmarkEnd w:id="50"/>
+      <w:bookmarkStart w:id="45" w:name="_Toc425931837"/>
+      <w:bookmarkEnd w:id="44"/>
     </w:p>
     <w:p>
       <w:pPr>
@@ -41293,7 +41630,7 @@
           <w:szCs w:val="24"/>
         </w:rPr>
       </w:pPr>
-      <w:bookmarkStart w:id="52" w:name="_Toc467173825"/>
+      <w:bookmarkStart w:id="46" w:name="_Toc467173825"/>
       <w:r>
         <w:rPr>
           <w:rFonts w:ascii="Times New Roman" w:hAnsi="Times New Roman"/>
@@ -41312,8 +41649,8 @@
         </w:rPr>
         <w:t>uturos</w:t>
       </w:r>
-      <w:bookmarkEnd w:id="51"/>
-      <w:bookmarkEnd w:id="52"/>
+      <w:bookmarkEnd w:id="45"/>
+      <w:bookmarkEnd w:id="46"/>
     </w:p>
     <w:p>
       <w:pPr>
@@ -41451,7 +41788,7 @@
           <w:szCs w:val="24"/>
         </w:rPr>
       </w:pPr>
-      <w:bookmarkStart w:id="53" w:name="_Toc467173826"/>
+      <w:bookmarkStart w:id="47" w:name="_Toc467173826"/>
       <w:r>
         <w:rPr>
           <w:rFonts w:ascii="Times New Roman" w:hAnsi="Times New Roman"/>
@@ -41461,7 +41798,7 @@
         <w:lastRenderedPageBreak/>
         <w:t>REFERÊNCIAS</w:t>
       </w:r>
-      <w:bookmarkEnd w:id="53"/>
+      <w:bookmarkEnd w:id="47"/>
     </w:p>
     <w:p>
       <w:pPr>
@@ -41475,7 +41812,7 @@
           <w:szCs w:val="22"/>
         </w:rPr>
       </w:pPr>
-      <w:bookmarkStart w:id="54" w:name="_Ref260648959"/>
+      <w:bookmarkStart w:id="48" w:name="_Ref260648959"/>
       <w:r>
         <w:rPr>
           <w:sz w:val="22"/>
@@ -41529,7 +41866,7 @@
         </w:rPr>
         <w:t>2008</w:t>
       </w:r>
-      <w:bookmarkEnd w:id="54"/>
+      <w:bookmarkEnd w:id="48"/>
       <w:r>
         <w:rPr>
           <w:sz w:val="22"/>
@@ -41550,7 +41887,7 @@
           <w:szCs w:val="22"/>
         </w:rPr>
       </w:pPr>
-      <w:bookmarkStart w:id="55" w:name="_Ref260648983"/>
+      <w:bookmarkStart w:id="49" w:name="_Ref260648983"/>
       <w:r>
         <w:rPr>
           <w:sz w:val="22"/>
@@ -41670,7 +42007,7 @@
         </w:rPr>
         <w:t xml:space="preserve"> &amp; Sons, Inc., 2007.</w:t>
       </w:r>
-      <w:bookmarkEnd w:id="55"/>
+      <w:bookmarkEnd w:id="49"/>
     </w:p>
     <w:p>
       <w:pPr>
@@ -42074,6 +42411,362 @@
           <w:szCs w:val="22"/>
         </w:rPr>
         <w:t>. USA.</w:t>
+      </w:r>
+    </w:p>
+    <w:p>
+      <w:pPr>
+        <w:pStyle w:val="TCCRefernciasBibliogrficas"/>
+        <w:numPr>
+          <w:ilvl w:val="0"/>
+          <w:numId w:val="14"/>
+        </w:numPr>
+        <w:rPr>
+          <w:color w:val="FF0000"/>
+          <w:sz w:val="22"/>
+          <w:szCs w:val="22"/>
+        </w:rPr>
+      </w:pPr>
+      <w:r>
+        <w:rPr>
+          <w:color w:val="FF0000"/>
+          <w:sz w:val="22"/>
+          <w:szCs w:val="22"/>
+        </w:rPr>
+        <w:t xml:space="preserve">Wang P.; </w:t>
+      </w:r>
+      <w:proofErr w:type="spellStart"/>
+      <w:r>
+        <w:rPr>
+          <w:color w:val="FF0000"/>
+          <w:sz w:val="22"/>
+          <w:szCs w:val="22"/>
+        </w:rPr>
+        <w:t>McAllister</w:t>
+      </w:r>
+      <w:proofErr w:type="spellEnd"/>
+      <w:r>
+        <w:rPr>
+          <w:color w:val="FF0000"/>
+          <w:sz w:val="22"/>
+          <w:szCs w:val="22"/>
+        </w:rPr>
+        <w:t xml:space="preserve"> J</w:t>
+      </w:r>
+      <w:proofErr w:type="gramStart"/>
+      <w:r>
+        <w:rPr>
+          <w:color w:val="FF0000"/>
+          <w:sz w:val="22"/>
+          <w:szCs w:val="22"/>
+        </w:rPr>
+        <w:t>.;</w:t>
+      </w:r>
+      <w:proofErr w:type="gramEnd"/>
+      <w:r>
+        <w:rPr>
+          <w:color w:val="FF0000"/>
+          <w:sz w:val="22"/>
+          <w:szCs w:val="22"/>
+        </w:rPr>
+        <w:t xml:space="preserve"> Wu J. Software </w:t>
+      </w:r>
+      <w:proofErr w:type="spellStart"/>
+      <w:r>
+        <w:rPr>
+          <w:color w:val="FF0000"/>
+          <w:sz w:val="22"/>
+          <w:szCs w:val="22"/>
+        </w:rPr>
+        <w:t>Defined</w:t>
+      </w:r>
+      <w:proofErr w:type="spellEnd"/>
+      <w:r>
+        <w:rPr>
+          <w:color w:val="FF0000"/>
+          <w:sz w:val="22"/>
+          <w:szCs w:val="22"/>
+        </w:rPr>
+        <w:t xml:space="preserve"> FFT </w:t>
+      </w:r>
+      <w:proofErr w:type="spellStart"/>
+      <w:r>
+        <w:rPr>
+          <w:color w:val="FF0000"/>
+          <w:sz w:val="22"/>
+          <w:szCs w:val="22"/>
+        </w:rPr>
+        <w:t>Architecture</w:t>
+      </w:r>
+      <w:proofErr w:type="spellEnd"/>
+      <w:r>
+        <w:rPr>
+          <w:color w:val="FF0000"/>
+          <w:sz w:val="22"/>
+          <w:szCs w:val="22"/>
+        </w:rPr>
+        <w:t xml:space="preserve"> for IEEE 802.11ac.</w:t>
+      </w:r>
+      <w:r>
+        <w:rPr>
+          <w:color w:val="FF0000"/>
+          <w:sz w:val="22"/>
+          <w:szCs w:val="22"/>
+        </w:rPr>
+        <w:t xml:space="preserve"> </w:t>
+      </w:r>
+      <w:proofErr w:type="spellStart"/>
+      <w:r>
+        <w:rPr>
+          <w:color w:val="FF0000"/>
+          <w:sz w:val="22"/>
+          <w:szCs w:val="22"/>
+        </w:rPr>
+        <w:t>Institute</w:t>
+      </w:r>
+      <w:proofErr w:type="spellEnd"/>
+      <w:r>
+        <w:rPr>
+          <w:color w:val="FF0000"/>
+          <w:sz w:val="22"/>
+          <w:szCs w:val="22"/>
+        </w:rPr>
+        <w:t xml:space="preserve"> </w:t>
+      </w:r>
+      <w:proofErr w:type="spellStart"/>
+      <w:r>
+        <w:rPr>
+          <w:color w:val="FF0000"/>
+          <w:sz w:val="22"/>
+          <w:szCs w:val="22"/>
+        </w:rPr>
+        <w:t>of</w:t>
+      </w:r>
+      <w:proofErr w:type="spellEnd"/>
+      <w:r>
+        <w:rPr>
+          <w:color w:val="FF0000"/>
+          <w:sz w:val="22"/>
+          <w:szCs w:val="22"/>
+        </w:rPr>
+        <w:t xml:space="preserve"> </w:t>
+      </w:r>
+      <w:proofErr w:type="spellStart"/>
+      <w:r>
+        <w:rPr>
+          <w:color w:val="FF0000"/>
+          <w:sz w:val="22"/>
+          <w:szCs w:val="22"/>
+        </w:rPr>
+        <w:t>Electronics</w:t>
+      </w:r>
+      <w:proofErr w:type="spellEnd"/>
+      <w:r>
+        <w:rPr>
+          <w:color w:val="FF0000"/>
+          <w:sz w:val="22"/>
+          <w:szCs w:val="22"/>
+        </w:rPr>
+        <w:t xml:space="preserve">, Communications ad </w:t>
+      </w:r>
+      <w:proofErr w:type="spellStart"/>
+      <w:r>
+        <w:rPr>
+          <w:color w:val="FF0000"/>
+          <w:sz w:val="22"/>
+          <w:szCs w:val="22"/>
+        </w:rPr>
+        <w:t>Information</w:t>
+      </w:r>
+      <w:proofErr w:type="spellEnd"/>
+      <w:r>
+        <w:rPr>
+          <w:color w:val="FF0000"/>
+          <w:sz w:val="22"/>
+          <w:szCs w:val="22"/>
+        </w:rPr>
+        <w:t xml:space="preserve"> Technology (ECIT), Queens </w:t>
+      </w:r>
+      <w:proofErr w:type="spellStart"/>
+      <w:r>
+        <w:rPr>
+          <w:color w:val="FF0000"/>
+          <w:sz w:val="22"/>
+          <w:szCs w:val="22"/>
+        </w:rPr>
+        <w:t>University</w:t>
+      </w:r>
+      <w:proofErr w:type="spellEnd"/>
+      <w:r>
+        <w:rPr>
+          <w:color w:val="FF0000"/>
+          <w:sz w:val="22"/>
+          <w:szCs w:val="22"/>
+        </w:rPr>
+        <w:t xml:space="preserve"> Belfast, (UK), 2013.</w:t>
+      </w:r>
+    </w:p>
+    <w:p>
+      <w:pPr>
+        <w:pStyle w:val="TCCRefernciasBibliogrficas"/>
+        <w:numPr>
+          <w:ilvl w:val="0"/>
+          <w:numId w:val="14"/>
+        </w:numPr>
+        <w:rPr>
+          <w:color w:val="FF0000"/>
+          <w:sz w:val="22"/>
+          <w:szCs w:val="22"/>
+        </w:rPr>
+      </w:pPr>
+      <w:r>
+        <w:rPr>
+          <w:color w:val="FF0000"/>
+          <w:sz w:val="22"/>
+          <w:szCs w:val="22"/>
+        </w:rPr>
+        <w:t>CISCO. 802.11</w:t>
+      </w:r>
+      <w:proofErr w:type="gramStart"/>
+      <w:r>
+        <w:rPr>
+          <w:color w:val="FF0000"/>
+          <w:sz w:val="22"/>
+          <w:szCs w:val="22"/>
+        </w:rPr>
+        <w:t>ac</w:t>
+      </w:r>
+      <w:proofErr w:type="gramEnd"/>
+      <w:r>
+        <w:rPr>
+          <w:color w:val="FF0000"/>
+          <w:sz w:val="22"/>
+          <w:szCs w:val="22"/>
+        </w:rPr>
+        <w:t>:</w:t>
+      </w:r>
+      <w:r>
+        <w:rPr>
+          <w:color w:val="FF0000"/>
+          <w:sz w:val="22"/>
+          <w:szCs w:val="22"/>
+        </w:rPr>
+        <w:t xml:space="preserve"> The </w:t>
+      </w:r>
+      <w:proofErr w:type="spellStart"/>
+      <w:r>
+        <w:rPr>
+          <w:color w:val="FF0000"/>
+          <w:sz w:val="22"/>
+          <w:szCs w:val="22"/>
+        </w:rPr>
+        <w:t>Fifth</w:t>
+      </w:r>
+      <w:proofErr w:type="spellEnd"/>
+      <w:r>
+        <w:rPr>
+          <w:color w:val="FF0000"/>
+          <w:sz w:val="22"/>
+          <w:szCs w:val="22"/>
+        </w:rPr>
+        <w:t xml:space="preserve"> </w:t>
+      </w:r>
+      <w:proofErr w:type="spellStart"/>
+      <w:r>
+        <w:rPr>
+          <w:color w:val="FF0000"/>
+          <w:sz w:val="22"/>
+          <w:szCs w:val="22"/>
+        </w:rPr>
+        <w:t>Generation</w:t>
+      </w:r>
+      <w:proofErr w:type="spellEnd"/>
+      <w:r>
+        <w:rPr>
+          <w:color w:val="FF0000"/>
+          <w:sz w:val="22"/>
+          <w:szCs w:val="22"/>
+        </w:rPr>
+        <w:t xml:space="preserve"> </w:t>
+      </w:r>
+      <w:proofErr w:type="spellStart"/>
+      <w:r>
+        <w:rPr>
+          <w:color w:val="FF0000"/>
+          <w:sz w:val="22"/>
+          <w:szCs w:val="22"/>
+        </w:rPr>
+        <w:t>of</w:t>
+      </w:r>
+      <w:proofErr w:type="spellEnd"/>
+      <w:r>
+        <w:rPr>
+          <w:color w:val="FF0000"/>
+          <w:sz w:val="22"/>
+          <w:szCs w:val="22"/>
+        </w:rPr>
+        <w:t xml:space="preserve"> Wi-Fi</w:t>
+      </w:r>
+      <w:r>
+        <w:rPr>
+          <w:color w:val="FF0000"/>
+          <w:sz w:val="22"/>
+          <w:szCs w:val="22"/>
+        </w:rPr>
+        <w:t xml:space="preserve">. </w:t>
+      </w:r>
+      <w:proofErr w:type="spellStart"/>
+      <w:r>
+        <w:rPr>
+          <w:color w:val="FF0000"/>
+          <w:sz w:val="22"/>
+          <w:szCs w:val="22"/>
+        </w:rPr>
+        <w:t>Technical</w:t>
+      </w:r>
+      <w:proofErr w:type="spellEnd"/>
+      <w:r>
+        <w:rPr>
+          <w:color w:val="FF0000"/>
+          <w:sz w:val="22"/>
+          <w:szCs w:val="22"/>
+        </w:rPr>
+        <w:t xml:space="preserve"> White </w:t>
+      </w:r>
+      <w:proofErr w:type="spellStart"/>
+      <w:r>
+        <w:rPr>
+          <w:color w:val="FF0000"/>
+          <w:sz w:val="22"/>
+          <w:szCs w:val="22"/>
+        </w:rPr>
+        <w:t>Paper</w:t>
+      </w:r>
+      <w:proofErr w:type="spellEnd"/>
+      <w:r>
+        <w:rPr>
+          <w:color w:val="FF0000"/>
+          <w:sz w:val="22"/>
+          <w:szCs w:val="22"/>
+        </w:rPr>
+        <w:t xml:space="preserve">. </w:t>
+      </w:r>
+      <w:proofErr w:type="spellStart"/>
+      <w:r>
+        <w:rPr>
+          <w:color w:val="FF0000"/>
+          <w:sz w:val="22"/>
+          <w:szCs w:val="22"/>
+        </w:rPr>
+        <w:t>March</w:t>
+      </w:r>
+      <w:proofErr w:type="spellEnd"/>
+      <w:r>
+        <w:rPr>
+          <w:color w:val="FF0000"/>
+          <w:sz w:val="22"/>
+          <w:szCs w:val="22"/>
+        </w:rPr>
+        <w:t xml:space="preserve"> 2014.</w:t>
       </w:r>
     </w:p>
     <w:p>
@@ -42129,7 +42822,7 @@
           <w:szCs w:val="24"/>
         </w:rPr>
       </w:pPr>
-      <w:bookmarkStart w:id="56" w:name="_Toc467173827"/>
+      <w:bookmarkStart w:id="50" w:name="_Toc467173827"/>
       <w:r>
         <w:rPr>
           <w:rFonts w:ascii="Times New Roman" w:hAnsi="Times New Roman"/>
@@ -42139,7 +42832,7 @@
         <w:lastRenderedPageBreak/>
         <w:t>GLOSSÁRIO</w:t>
       </w:r>
-      <w:bookmarkEnd w:id="56"/>
+      <w:bookmarkEnd w:id="50"/>
     </w:p>
     <w:p>
       <w:pPr>
@@ -43506,7 +44199,7 @@
           <w:szCs w:val="24"/>
         </w:rPr>
       </w:pPr>
-      <w:bookmarkStart w:id="57" w:name="_Toc467173828"/>
+      <w:bookmarkStart w:id="51" w:name="_Toc467173828"/>
       <w:r>
         <w:rPr>
           <w:rFonts w:ascii="Times New Roman" w:hAnsi="Times New Roman"/>
@@ -43516,7 +44209,7 @@
         <w:lastRenderedPageBreak/>
         <w:t>APÊNDICE</w:t>
       </w:r>
-      <w:bookmarkEnd w:id="57"/>
+      <w:bookmarkEnd w:id="51"/>
     </w:p>
     <w:p>
       <w:pPr>
@@ -43723,7 +44416,7 @@
           <w:szCs w:val="24"/>
         </w:rPr>
       </w:pPr>
-      <w:bookmarkStart w:id="58" w:name="_Toc467173829"/>
+      <w:bookmarkStart w:id="52" w:name="_Toc467173829"/>
       <w:r>
         <w:rPr>
           <w:rFonts w:ascii="Times New Roman" w:hAnsi="Times New Roman"/>
@@ -43743,7 +44436,7 @@
         </w:rPr>
         <w:t>NEXO</w:t>
       </w:r>
-      <w:bookmarkEnd w:id="58"/>
+      <w:bookmarkEnd w:id="52"/>
       <w:r>
         <w:rPr>
           <w:rFonts w:ascii="Times New Roman" w:hAnsi="Times New Roman"/>
@@ -43870,7 +44563,7 @@
 
 <file path=word/comments.xml><?xml version="1.0" encoding="utf-8"?>
 <w:comments xmlns:wpc="http://schemas.microsoft.com/office/word/2010/wordprocessingCanvas" xmlns:mc="http://schemas.openxmlformats.org/markup-compatibility/2006" xmlns:o="urn:schemas-microsoft-com:office:office" xmlns:r="http://schemas.openxmlformats.org/officeDocument/2006/relationships" xmlns:m="http://schemas.openxmlformats.org/officeDocument/2006/math" xmlns:v="urn:schemas-microsoft-com:vml" xmlns:wp14="http://schemas.microsoft.com/office/word/2010/wordprocessingDrawing" xmlns:wp="http://schemas.openxmlformats.org/drawingml/2006/wordprocessingDrawing" xmlns:w10="urn:schemas-microsoft-com:office:word" xmlns:w="http://schemas.openxmlformats.org/wordprocessingml/2006/main" xmlns:w14="http://schemas.microsoft.com/office/word/2010/wordml" xmlns:wpg="http://schemas.microsoft.com/office/word/2010/wordprocessingGroup" xmlns:wpi="http://schemas.microsoft.com/office/word/2010/wordprocessingInk" xmlns:wne="http://schemas.microsoft.com/office/word/2006/wordml" xmlns:wps="http://schemas.microsoft.com/office/word/2010/wordprocessingShape" mc:Ignorable="w14 wp14">
-  <w:comment w:id="14" w:author="WESLEY" w:date="2016-11-14T11:12:00Z" w:initials="W">
+  <w:comment w:id="20" w:author="WESLEY" w:date="2016-11-15T10:09:00Z" w:initials="W">
     <w:p>
       <w:pPr>
         <w:pStyle w:val="Textodecomentrio"/>
@@ -43882,117 +44575,8 @@
         <w:annotationRef/>
       </w:r>
       <w:r>
-        <w:t>Não está claro</w:t>
-      </w:r>
-    </w:p>
-  </w:comment>
-  <w:comment w:id="21" w:author="WESLEY" w:date="2016-11-15T10:09:00Z" w:initials="W">
-    <w:p>
-      <w:pPr>
-        <w:pStyle w:val="Textodecomentrio"/>
-      </w:pPr>
-      <w:r>
-        <w:rPr>
-          <w:rStyle w:val="Refdecomentrio"/>
-        </w:rPr>
-        <w:annotationRef/>
-      </w:r>
-      <w:r>
         <w:t>Talvez Retirar esta parte daqui</w:t>
       </w:r>
-    </w:p>
-  </w:comment>
-  <w:comment w:id="26" w:author="WESLEY" w:date="2016-11-14T11:44:00Z" w:initials="W">
-    <w:p>
-      <w:pPr>
-        <w:pStyle w:val="Textodecomentrio"/>
-      </w:pPr>
-      <w:r>
-        <w:rPr>
-          <w:rStyle w:val="Refdecomentrio"/>
-        </w:rPr>
-        <w:annotationRef/>
-      </w:r>
-      <w:r>
-        <w:t xml:space="preserve">Esta figura é o modelo de </w:t>
-      </w:r>
-      <w:proofErr w:type="gramStart"/>
-      <w:r>
-        <w:t>5</w:t>
-      </w:r>
-      <w:proofErr w:type="gramEnd"/>
-      <w:r>
-        <w:t xml:space="preserve"> camadas, nem é o OSI E NEM O TCP/IP - CORRIGIR</w:t>
-      </w:r>
-    </w:p>
-  </w:comment>
-  <w:comment w:id="28" w:author="WESLEY" w:date="2016-11-14T11:50:00Z" w:initials="W">
-    <w:p>
-      <w:pPr>
-        <w:pStyle w:val="Textodecomentrio"/>
-      </w:pPr>
-      <w:r>
-        <w:rPr>
-          <w:rStyle w:val="Refdecomentrio"/>
-        </w:rPr>
-        <w:annotationRef/>
-      </w:r>
-      <w:r>
-        <w:t>MELHORAR</w:t>
-      </w:r>
-    </w:p>
-  </w:comment>
-  <w:comment w:id="30" w:author="WESLEY" w:date="2016-11-15T10:35:00Z" w:initials="W">
-    <w:p>
-      <w:pPr>
-        <w:pStyle w:val="Textodecomentrio"/>
-      </w:pPr>
-      <w:r>
-        <w:rPr>
-          <w:rStyle w:val="Refdecomentrio"/>
-        </w:rPr>
-        <w:annotationRef/>
-      </w:r>
-      <w:r>
-        <w:t>Fazer a chamada da figura 8</w:t>
-      </w:r>
-    </w:p>
-  </w:comment>
-  <w:comment w:id="31" w:author="WESLEY" w:date="2016-11-15T10:36:00Z" w:initials="W">
-    <w:p>
-      <w:pPr>
-        <w:pStyle w:val="Textodecomentrio"/>
-      </w:pPr>
-      <w:r>
-        <w:rPr>
-          <w:rStyle w:val="Refdecomentrio"/>
-        </w:rPr>
-        <w:annotationRef/>
-      </w:r>
-      <w:r>
-        <w:t>Fazer a chamada da figura 9</w:t>
-      </w:r>
-    </w:p>
-  </w:comment>
-  <w:comment w:id="34" w:author="WESLEY" w:date="2016-11-15T10:46:00Z" w:initials="W">
-    <w:p>
-      <w:pPr>
-        <w:pStyle w:val="Textodecomentrio"/>
-      </w:pPr>
-      <w:r>
-        <w:rPr>
-          <w:rStyle w:val="Refdecomentrio"/>
-        </w:rPr>
-        <w:annotationRef/>
-      </w:r>
-      <w:r>
-        <w:t xml:space="preserve">Melhorar a escrita, não está </w:t>
-      </w:r>
-      <w:proofErr w:type="gramStart"/>
-      <w:r>
-        <w:t>claro</w:t>
-      </w:r>
-      <w:proofErr w:type="gramEnd"/>
     </w:p>
   </w:comment>
 </w:comments>
@@ -44140,6 +44724,7 @@
         <w:docPartUnique/>
       </w:docPartObj>
     </w:sdtPr>
+    <w:sdtEndPr/>
     <w:sdtContent>
       <w:p>
         <w:pPr>
@@ -44199,6 +44784,7 @@
         <w:docPartUnique/>
       </w:docPartObj>
     </w:sdtPr>
+    <w:sdtEndPr/>
     <w:sdtContent>
       <w:p>
         <w:pPr>
@@ -44248,6 +44834,7 @@
         <w:docPartUnique/>
       </w:docPartObj>
     </w:sdtPr>
+    <w:sdtEndPr/>
     <w:sdtContent>
       <w:p>
         <w:pPr>
@@ -44267,7 +44854,7 @@
           <w:rPr>
             <w:noProof/>
           </w:rPr>
-          <w:t>13</w:t>
+          <w:t>10</w:t>
         </w:r>
         <w:r>
           <w:fldChar w:fldCharType="end"/>
@@ -44293,6 +44880,7 @@
         <w:docPartUnique/>
       </w:docPartObj>
     </w:sdtPr>
+    <w:sdtEndPr/>
     <w:sdtContent>
       <w:p>
         <w:pPr>
@@ -44312,7 +44900,7 @@
           <w:rPr>
             <w:noProof/>
           </w:rPr>
-          <w:t>30</w:t>
+          <w:t>15</w:t>
         </w:r>
         <w:r>
           <w:fldChar w:fldCharType="end"/>
@@ -44338,6 +44926,7 @@
         <w:docPartUnique/>
       </w:docPartObj>
     </w:sdtPr>
+    <w:sdtEndPr/>
     <w:sdtContent>
       <w:p>
         <w:pPr>
@@ -44369,6 +44958,7 @@
         <w:docPartUnique/>
       </w:docPartObj>
     </w:sdtPr>
+    <w:sdtEndPr/>
     <w:sdtContent>
       <w:p>
         <w:pPr>
@@ -44411,6 +45001,7 @@
         <w:docPartUnique/>
       </w:docPartObj>
     </w:sdtPr>
+    <w:sdtEndPr/>
     <w:sdtContent>
       <w:p>
         <w:pPr>
@@ -50243,7 +50834,7 @@
 </file>
 
 <file path=customXml/itemProps1.xml><?xml version="1.0" encoding="utf-8"?>
-<ds:datastoreItem xmlns:ds="http://schemas.openxmlformats.org/officeDocument/2006/customXml" ds:itemID="{057BDF8A-538E-488E-B0FA-DA957F234D5B}">
+<ds:datastoreItem xmlns:ds="http://schemas.openxmlformats.org/officeDocument/2006/customXml" ds:itemID="{B749F2E3-828C-4409-AEE2-63D9054D4D69}">
   <ds:schemaRefs>
     <ds:schemaRef ds:uri="http://schemas.openxmlformats.org/officeDocument/2006/bibliography"/>
   </ds:schemaRefs>

</xml_diff>

<commit_message>
Projeto de monografia corrigido, agora falta a avaliação do orientador
</commit_message>
<xml_diff>
--- a/SILAS - Monografia-UEMA v2.0.docx
+++ b/SILAS - Monografia-UEMA v2.0.docx
@@ -40017,9 +40017,8 @@
           <w:color w:val="FF0000"/>
           <w:sz w:val="22"/>
           <w:szCs w:val="22"/>
-          <w:highlight w:val="yellow"/>
-        </w:rPr>
-        <w:t xml:space="preserve">Figuras 20 </w:t>
+        </w:rPr>
+        <w:t xml:space="preserve">Figuras 25 </w:t>
       </w:r>
       <w:proofErr w:type="gramStart"/>
       <w:r>
@@ -40027,7 +40026,6 @@
           <w:color w:val="FF0000"/>
           <w:sz w:val="22"/>
           <w:szCs w:val="22"/>
-          <w:highlight w:val="yellow"/>
         </w:rPr>
         <w:t>à</w:t>
       </w:r>
@@ -40037,9 +40035,8 @@
           <w:color w:val="FF0000"/>
           <w:sz w:val="22"/>
           <w:szCs w:val="22"/>
-          <w:highlight w:val="yellow"/>
-        </w:rPr>
-        <w:t xml:space="preserve"> 22</w:t>
+        </w:rPr>
+        <w:t xml:space="preserve"> 2</w:t>
       </w:r>
       <w:r>
         <w:rPr>
@@ -40047,6 +40044,14 @@
           <w:sz w:val="22"/>
           <w:szCs w:val="22"/>
         </w:rPr>
+        <w:t>7</w:t>
+      </w:r>
+      <w:r>
+        <w:rPr>
+          <w:color w:val="FF0000"/>
+          <w:sz w:val="22"/>
+          <w:szCs w:val="22"/>
+        </w:rPr>
         <w:t xml:space="preserve"> e EVM em relação à taxa de transmissão e a mesma configuração dos canais, </w:t>
       </w:r>
       <w:r>
@@ -40054,9 +40059,8 @@
           <w:color w:val="FF0000"/>
           <w:sz w:val="22"/>
           <w:szCs w:val="22"/>
-          <w:highlight w:val="yellow"/>
-        </w:rPr>
-        <w:t>Figuras 23 à 25</w:t>
+        </w:rPr>
+        <w:t xml:space="preserve">Figuras 28 à </w:t>
       </w:r>
       <w:r>
         <w:rPr>
@@ -40064,6 +40068,14 @@
           <w:sz w:val="22"/>
           <w:szCs w:val="22"/>
         </w:rPr>
+        <w:t>30</w:t>
+      </w:r>
+      <w:r>
+        <w:rPr>
+          <w:color w:val="FF0000"/>
+          <w:sz w:val="22"/>
+          <w:szCs w:val="22"/>
+        </w:rPr>
         <w:t>.</w:t>
       </w:r>
       <w:r>
@@ -40089,6 +40101,14 @@
           <w:szCs w:val="22"/>
         </w:rPr>
         <w:t>igura 10, codificações com as seguintes taxas 1/2, 3/4, 2/3 e intervalo de guarda curto.</w:t>
+      </w:r>
+      <w:r>
+        <w:rPr>
+          <w:color w:val="FF0000"/>
+          <w:sz w:val="22"/>
+          <w:szCs w:val="22"/>
+        </w:rPr>
+        <w:t xml:space="preserve"> O modelo de simulação utilizado como base desse trabalho pode ser encontrado em [10].</w:t>
       </w:r>
     </w:p>
     <w:p>
@@ -40247,11 +40267,7 @@
     <w:p>
       <w:pPr>
         <w:pStyle w:val="TCC0CorpoTexto"/>
-      </w:pPr>
-    </w:p>
-    <w:p>
-      <w:pPr>
-        <w:pStyle w:val="TCC0CorpoTexto"/>
+        <w:ind w:firstLine="0"/>
       </w:pPr>
       <w:r>
         <w:rPr>
@@ -40261,7 +40277,7 @@
         <mc:AlternateContent>
           <mc:Choice Requires="wpg">
             <w:drawing>
-              <wp:anchor distT="0" distB="0" distL="114300" distR="114300" simplePos="0" relativeHeight="251743744" behindDoc="0" locked="0" layoutInCell="1" allowOverlap="1" wp14:anchorId="0F38FA22" wp14:editId="17E0B489">
+              <wp:anchor distT="0" distB="0" distL="114300" distR="114300" simplePos="0" relativeHeight="251743744" behindDoc="0" locked="0" layoutInCell="1" allowOverlap="1" wp14:anchorId="7C571343" wp14:editId="338AF657">
                 <wp:simplePos x="0" y="0"/>
                 <wp:positionH relativeFrom="column">
                   <wp:posOffset>1661615</wp:posOffset>
@@ -40851,6 +40867,7 @@
                                 </w:rPr>
                                 <w:fldChar w:fldCharType="separate"/>
                               </w:r>
+                              <w:proofErr w:type="gramStart"/>
                               <w:r>
                                 <w:rPr>
                                   <w:b/>
@@ -40868,7 +40885,6 @@
                                 </w:rPr>
                                 <w:fldChar w:fldCharType="end"/>
                               </w:r>
-                              <w:proofErr w:type="gramStart"/>
                               <w:r>
                                 <w:rPr>
                                   <w:b/>
@@ -40959,6 +40975,7 @@
                           </w:rPr>
                           <w:fldChar w:fldCharType="separate"/>
                         </w:r>
+                        <w:proofErr w:type="gramStart"/>
                         <w:r>
                           <w:rPr>
                             <w:b/>
@@ -40976,7 +40993,6 @@
                           </w:rPr>
                           <w:fldChar w:fldCharType="end"/>
                         </w:r>
-                        <w:proofErr w:type="gramStart"/>
                         <w:r>
                           <w:rPr>
                             <w:b/>
@@ -41925,15 +41941,7 @@
         <w:t xml:space="preserve">, o bloco de treinamento </w:t>
       </w:r>
       <w:r>
-        <w:t xml:space="preserve">coloca as informação necessárias </w:t>
-      </w:r>
-      <w:proofErr w:type="gramStart"/>
-      <w:r>
-        <w:t>para</w:t>
-      </w:r>
-      <w:proofErr w:type="gramEnd"/>
-      <w:r>
-        <w:t xml:space="preserve"> que seja feito o Treinamento do equalizador adaptativo e o bloco de Símbolos OFDM prepara o tamanho dos quadros a serem transmitidos. O maior bloco da Figura 20 é </w:t>
+        <w:t xml:space="preserve">coloca as informação necessárias para que seja feito o Treinamento do equalizador adaptativo e o bloco de Símbolos OFDM prepara o tamanho dos quadros a serem transmitidos. O maior bloco da Figura 20 é </w:t>
       </w:r>
       <w:proofErr w:type="gramStart"/>
       <w:r>
@@ -42182,13 +42190,27 @@
       <w:r>
         <w:t xml:space="preserve">A seguir temos mais dois blocos na simulação da Figura 17, que são o bloco de Multiplexação do Quadros OFDM e o bloco de </w:t>
       </w:r>
+      <w:r>
+        <w:t xml:space="preserve">conversão </w:t>
+      </w:r>
+      <w:r>
+        <w:t>de frequência (</w:t>
+      </w:r>
       <w:proofErr w:type="spellStart"/>
       <w:r>
         <w:t>Upconverter</w:t>
       </w:r>
       <w:proofErr w:type="spellEnd"/>
       <w:r>
-        <w:t xml:space="preserve">. Eles são responsáveis por enviar os quadros OFDM em série e </w:t>
+        <w:t>)</w:t>
+      </w:r>
+      <w:r>
+        <w:t xml:space="preserve">. Eles são </w:t>
+      </w:r>
+      <w:bookmarkStart w:id="39" w:name="_GoBack"/>
+      <w:bookmarkEnd w:id="39"/>
+      <w:r>
+        <w:t xml:space="preserve">responsáveis por enviar os quadros OFDM em série e </w:t>
       </w:r>
       <w:r>
         <w:t>deslocar</w:t>
@@ -42202,15 +42224,7 @@
       </w:r>
       <w:proofErr w:type="gramEnd"/>
       <w:r>
-        <w:t xml:space="preserve">, respectivamente. O bloco de canal de propagação é onde </w:t>
-      </w:r>
-      <w:proofErr w:type="gramStart"/>
-      <w:r>
-        <w:t>está</w:t>
-      </w:r>
-      <w:proofErr w:type="gramEnd"/>
-      <w:r>
-        <w:t xml:space="preserve"> configurado os canais do tipo Rayleigh, Rice e AWGN. São neles que são </w:t>
+        <w:t xml:space="preserve">, respectivamente. O bloco de canal de propagação é onde está configurado os canais do tipo Rayleigh, Rice e AWGN. São neles que são </w:t>
       </w:r>
       <w:r>
         <w:t>inseridas</w:t>
@@ -42219,15 +42233,7 @@
         <w:t xml:space="preserve"> as configurações para que se possa ter o modelo de canal adequado.</w:t>
       </w:r>
       <w:r>
-        <w:t xml:space="preserve"> Na Figura 22 é mostrado </w:t>
-      </w:r>
-      <w:proofErr w:type="gramStart"/>
-      <w:r>
-        <w:t>os parâmetro</w:t>
-      </w:r>
-      <w:proofErr w:type="gramEnd"/>
-      <w:r>
-        <w:t xml:space="preserve"> para configuração do canal do tipo Rice. O K-fator visto na Equação 11, o deslocamento Doppler do sinal especular, a fase inicial do sinal em linha de visada, máximo deslocamento Doppler e os últimos dois campos de entradas de dados são para o Perfil de Atraso de Potência (PDP), que são formados por um vetor de perfil de atraso e um vetor de perfil de pot</w:t>
+        <w:t xml:space="preserve"> Na Figura 22 é mostrado os parâmetro para configuração do canal do tipo Rice. O K-fator visto na Equação 11, o deslocamento Doppler do sinal especular, a fase inicial do sinal em linha de visada, máximo deslocamento Doppler e os últimos dois campos de entradas de dados são para o Perfil de Atraso de Potência (PDP), que são formados por um vetor de perfil de atraso e um vetor de perfil de pot</w:t>
       </w:r>
       <w:r>
         <w:t>ência respectivo ao</w:t>
@@ -42307,88 +42313,79 @@
         <w:pStyle w:val="TCC0CorpoTexto"/>
         <w:rPr>
           <w:noProof/>
-        </w:rPr>
-      </w:pPr>
-      <w:r>
-        <w:rPr>
-          <w:sz w:val="22"/>
-          <w:szCs w:val="22"/>
+          <w:szCs w:val="24"/>
+        </w:rPr>
+      </w:pPr>
+      <w:r>
+        <w:rPr>
+          <w:szCs w:val="24"/>
         </w:rPr>
         <w:t>Os dados extraídos da simulação são divididos em duas categorias, a primeira é a baseada na tax</w:t>
       </w:r>
       <w:r>
         <w:rPr>
-          <w:sz w:val="22"/>
-          <w:szCs w:val="22"/>
+          <w:szCs w:val="24"/>
         </w:rPr>
         <w:t>a de transmissão em relação à</w:t>
       </w:r>
       <w:r>
         <w:rPr>
-          <w:sz w:val="22"/>
-          <w:szCs w:val="22"/>
+          <w:szCs w:val="24"/>
         </w:rPr>
         <w:t xml:space="preserve"> RSR</w:t>
       </w:r>
       <w:r>
         <w:rPr>
-          <w:sz w:val="22"/>
-          <w:szCs w:val="22"/>
+          <w:szCs w:val="24"/>
         </w:rPr>
         <w:t xml:space="preserve"> e a segunda é a taxa de transmissão em relação ao EVM.</w:t>
       </w:r>
       <w:r>
         <w:rPr>
-          <w:sz w:val="22"/>
-          <w:szCs w:val="22"/>
+          <w:szCs w:val="24"/>
         </w:rPr>
         <w:t xml:space="preserve"> As </w:t>
       </w:r>
       <w:r>
         <w:rPr>
-          <w:sz w:val="22"/>
-          <w:szCs w:val="22"/>
+          <w:szCs w:val="24"/>
         </w:rPr>
         <w:t>Figura</w:t>
       </w:r>
       <w:r>
         <w:rPr>
-          <w:sz w:val="22"/>
-          <w:szCs w:val="22"/>
+          <w:szCs w:val="24"/>
         </w:rPr>
         <w:t>s</w:t>
       </w:r>
       <w:r>
         <w:rPr>
-          <w:sz w:val="22"/>
-          <w:szCs w:val="22"/>
+          <w:szCs w:val="24"/>
         </w:rPr>
         <w:t xml:space="preserve"> 23</w:t>
       </w:r>
       <w:r>
         <w:rPr>
-          <w:sz w:val="22"/>
-          <w:szCs w:val="22"/>
+          <w:szCs w:val="24"/>
         </w:rPr>
         <w:t xml:space="preserve"> </w:t>
       </w:r>
       <w:r>
         <w:rPr>
-          <w:sz w:val="22"/>
-          <w:szCs w:val="22"/>
+          <w:szCs w:val="24"/>
         </w:rPr>
         <w:t>e 24</w:t>
       </w:r>
       <w:r>
         <w:rPr>
-          <w:sz w:val="22"/>
-          <w:szCs w:val="22"/>
+          <w:szCs w:val="24"/>
         </w:rPr>
         <w:t xml:space="preserve"> mostram exemplos da execução da simulação.</w:t>
       </w:r>
       <w:r>
         <w:rPr>
           <w:noProof/>
+          <w:szCs w:val="24"/>
         </w:rPr>
         <w:t xml:space="preserve"> </w:t>
       </w:r>
@@ -42396,6 +42393,7 @@
         <w:rPr>
           <w:noProof/>
           <w:color w:val="FF0000"/>
+          <w:szCs w:val="24"/>
         </w:rPr>
         <w:t>A esquerda temos a constelação dos sinais antes de depois da equalização, no meio é mostrado a potência espectral, que é a potência do sinal no domínio da frequência, também antes e depois da equalização e a direita é apresentado a SNR em dB, a txa de erro de bits em Mb/s (Megabits por segundos) e abaixo a taxa de erro de bit por pacote.</w:t>
       </w:r>
@@ -42613,44 +42611,103 @@
       <w:pPr>
         <w:pStyle w:val="TCC0CorpoTexto"/>
         <w:rPr>
-          <w:sz w:val="22"/>
-          <w:szCs w:val="22"/>
-        </w:rPr>
-      </w:pPr>
-      <w:r>
-        <w:rPr>
-          <w:sz w:val="22"/>
-          <w:szCs w:val="22"/>
+          <w:color w:val="FF0000"/>
+          <w:szCs w:val="24"/>
+        </w:rPr>
+      </w:pPr>
+      <w:r>
+        <w:rPr>
+          <w:szCs w:val="24"/>
         </w:rPr>
         <w:t>Com os resultados obtidos foram ge</w:t>
       </w:r>
       <w:r>
         <w:rPr>
-          <w:sz w:val="22"/>
-          <w:szCs w:val="22"/>
-        </w:rPr>
-        <w:t>rados os gráficos das Figuras 20</w:t>
-      </w:r>
-      <w:r>
-        <w:rPr>
-          <w:sz w:val="22"/>
-          <w:szCs w:val="22"/>
+          <w:szCs w:val="24"/>
+        </w:rPr>
+        <w:t>rados os gráficos das Figuras 25</w:t>
+      </w:r>
+      <w:r>
+        <w:rPr>
+          <w:szCs w:val="24"/>
         </w:rPr>
         <w:t xml:space="preserve">, </w:t>
       </w:r>
       <w:r>
         <w:rPr>
-          <w:sz w:val="22"/>
-          <w:szCs w:val="22"/>
-        </w:rPr>
-        <w:t>21, 22, 23, 24 e 25</w:t>
-      </w:r>
-      <w:r>
-        <w:rPr>
-          <w:sz w:val="22"/>
-          <w:szCs w:val="22"/>
+          <w:szCs w:val="24"/>
+        </w:rPr>
+        <w:t>26, 27, 28, 29 e 30</w:t>
+      </w:r>
+      <w:r>
+        <w:rPr>
+          <w:szCs w:val="24"/>
         </w:rPr>
         <w:t>.</w:t>
+      </w:r>
+      <w:r>
+        <w:rPr>
+          <w:szCs w:val="24"/>
+        </w:rPr>
+        <w:t xml:space="preserve"> </w:t>
+      </w:r>
+      <w:r>
+        <w:rPr>
+          <w:color w:val="FF0000"/>
+          <w:szCs w:val="24"/>
+        </w:rPr>
+        <w:t>Há uma semelhança muito grande nos resultado obtidos nesses gráficos, isso tudo, pelo fato da semelhança dos canais de propagação</w:t>
+      </w:r>
+      <w:r>
+        <w:rPr>
+          <w:color w:val="FF0000"/>
+          <w:szCs w:val="24"/>
+        </w:rPr>
+        <w:t xml:space="preserve">, no entanto, percebe-se que </w:t>
+      </w:r>
+      <w:proofErr w:type="gramStart"/>
+      <w:r>
+        <w:rPr>
+          <w:color w:val="FF0000"/>
+          <w:szCs w:val="24"/>
+        </w:rPr>
+        <w:t>na Figuras 26</w:t>
+      </w:r>
+      <w:proofErr w:type="gramEnd"/>
+      <w:r>
+        <w:rPr>
+          <w:color w:val="FF0000"/>
+          <w:szCs w:val="24"/>
+        </w:rPr>
+        <w:t xml:space="preserve"> e 30 o canal Riciano tem uma leve melhora no desempenho, esse, por sua vez, é causado pela prese</w:t>
+      </w:r>
+      <w:r>
+        <w:rPr>
+          <w:color w:val="FF0000"/>
+          <w:szCs w:val="24"/>
+        </w:rPr>
+        <w:t>n</w:t>
+      </w:r>
+      <w:r>
+        <w:rPr>
+          <w:color w:val="FF0000"/>
+          <w:szCs w:val="24"/>
+        </w:rPr>
+        <w:t>ç</w:t>
+      </w:r>
+      <w:r>
+        <w:rPr>
+          <w:color w:val="FF0000"/>
+          <w:szCs w:val="24"/>
+        </w:rPr>
+        <w:t>a</w:t>
+      </w:r>
+      <w:r>
+        <w:rPr>
+          <w:color w:val="FF0000"/>
+          <w:szCs w:val="24"/>
+        </w:rPr>
+        <w:t xml:space="preserve"> da componente especular.</w:t>
       </w:r>
     </w:p>
     <w:p>
@@ -42778,7 +42835,21 @@
                                   <w:b/>
                                   <w:sz w:val="22"/>
                                 </w:rPr>
-                                <w:t>Figura 20 - Simulação para largura de banda de 20 MHz com base na RSR</w:t>
+                                <w:t>F</w:t>
+                              </w:r>
+                              <w:r>
+                                <w:rPr>
+                                  <w:b/>
+                                  <w:sz w:val="22"/>
+                                </w:rPr>
+                                <w:t>igura 25</w:t>
+                              </w:r>
+                              <w:r>
+                                <w:rPr>
+                                  <w:b/>
+                                  <w:sz w:val="22"/>
+                                </w:rPr>
+                                <w:t xml:space="preserve"> - Simulação para largura de banda de 20 MHz com base na RSR</w:t>
                               </w:r>
                             </w:p>
                           </w:txbxContent>
@@ -42824,7 +42895,21 @@
                             <w:b/>
                             <w:sz w:val="22"/>
                           </w:rPr>
-                          <w:t>Figura 20 - Simulação para largura de banda de 20 MHz com base na RSR</w:t>
+                          <w:t>F</w:t>
+                        </w:r>
+                        <w:r>
+                          <w:rPr>
+                            <w:b/>
+                            <w:sz w:val="22"/>
+                          </w:rPr>
+                          <w:t>igura 25</w:t>
+                        </w:r>
+                        <w:r>
+                          <w:rPr>
+                            <w:b/>
+                            <w:sz w:val="22"/>
+                          </w:rPr>
+                          <w:t xml:space="preserve"> - Simulação para largura de banda de 20 MHz com base na RSR</w:t>
                         </w:r>
                       </w:p>
                     </w:txbxContent>
@@ -43018,7 +43103,7 @@
                                   <w:b/>
                                   <w:sz w:val="22"/>
                                 </w:rPr>
-                                <w:t>22</w:t>
+                                <w:t>27</w:t>
                               </w:r>
                               <w:r>
                                 <w:rPr>
@@ -43085,7 +43170,7 @@
                             <w:b/>
                             <w:sz w:val="22"/>
                           </w:rPr>
-                          <w:t>22</w:t>
+                          <w:t>27</w:t>
                         </w:r>
                         <w:r>
                           <w:rPr>
@@ -43206,7 +43291,21 @@
                                   <w:b/>
                                   <w:sz w:val="22"/>
                                 </w:rPr>
-                                <w:t>Figura 23 - Simulação para largura de banda de 20 MHz com base no EVM</w:t>
+                                <w:t>F</w:t>
+                              </w:r>
+                              <w:r>
+                                <w:rPr>
+                                  <w:b/>
+                                  <w:sz w:val="22"/>
+                                </w:rPr>
+                                <w:t>igura 28</w:t>
+                              </w:r>
+                              <w:r>
+                                <w:rPr>
+                                  <w:b/>
+                                  <w:sz w:val="22"/>
+                                </w:rPr>
+                                <w:t xml:space="preserve"> - Simulação para largura de banda de 20 MHz com base no EVM</w:t>
                               </w:r>
                             </w:p>
                           </w:txbxContent>
@@ -43252,7 +43351,21 @@
                             <w:b/>
                             <w:sz w:val="22"/>
                           </w:rPr>
-                          <w:t>Figura 23 - Simulação para largura de banda de 20 MHz com base no EVM</w:t>
+                          <w:t>F</w:t>
+                        </w:r>
+                        <w:r>
+                          <w:rPr>
+                            <w:b/>
+                            <w:sz w:val="22"/>
+                          </w:rPr>
+                          <w:t>igura 28</w:t>
+                        </w:r>
+                        <w:r>
+                          <w:rPr>
+                            <w:b/>
+                            <w:sz w:val="22"/>
+                          </w:rPr>
+                          <w:t xml:space="preserve"> - Simulação para largura de banda de 20 MHz com base no EVM</w:t>
                         </w:r>
                       </w:p>
                     </w:txbxContent>
@@ -43367,14 +43480,14 @@
                                   <w:b/>
                                   <w:sz w:val="22"/>
                                 </w:rPr>
-                                <w:t>Figura</w:t>
+                                <w:t>Figura 26</w:t>
                               </w:r>
                               <w:r>
                                 <w:rPr>
                                   <w:b/>
                                   <w:sz w:val="22"/>
                                 </w:rPr>
-                                <w:t xml:space="preserve"> 21 - Simulação para largura de banda de 40 MHz com base na RSR</w:t>
+                                <w:t xml:space="preserve"> - Simulação para largura de banda de 40 MHz com base na RSR</w:t>
                               </w:r>
                             </w:p>
                           </w:txbxContent>
@@ -43419,14 +43532,14 @@
                             <w:b/>
                             <w:sz w:val="22"/>
                           </w:rPr>
-                          <w:t>Figura</w:t>
+                          <w:t>Figura 26</w:t>
                         </w:r>
                         <w:r>
                           <w:rPr>
                             <w:b/>
                             <w:sz w:val="22"/>
                           </w:rPr>
-                          <w:t xml:space="preserve"> 21 - Simulação para largura de banda de 40 MHz com base na RSR</w:t>
+                          <w:t xml:space="preserve"> - Simulação para largura de banda de 40 MHz com base na RSR</w:t>
                         </w:r>
                       </w:p>
                     </w:txbxContent>
@@ -43520,7 +43633,7 @@
                                 <w:b/>
                                 <w:sz w:val="22"/>
                               </w:rPr>
-                              <w:t>4</w:t>
+                              <w:t>9</w:t>
                             </w:r>
                             <w:r>
                               <w:rPr>
@@ -43587,7 +43700,7 @@
                           <w:b/>
                           <w:sz w:val="22"/>
                         </w:rPr>
-                        <w:t>4</w:t>
+                        <w:t>9</w:t>
                       </w:r>
                       <w:r>
                         <w:rPr>
@@ -43618,7 +43731,6 @@
           </mc:Fallback>
         </mc:AlternateContent>
       </w:r>
-      <w:bookmarkStart w:id="39" w:name="_GoBack"/>
       <w:r>
         <w:rPr>
           <w:noProof/>
@@ -43686,7 +43798,6 @@
           </wp:anchor>
         </w:drawing>
       </w:r>
-      <w:bookmarkEnd w:id="39"/>
     </w:p>
     <w:p>
       <w:pPr>
@@ -43792,7 +43903,14 @@
           <w:b/>
           <w:sz w:val="22"/>
         </w:rPr>
-        <w:t>Figura 25 - Simulação para largura de banda de 80 MHz com base no EVM</w:t>
+        <w:t>Figura 30</w:t>
+      </w:r>
+      <w:r>
+        <w:rPr>
+          <w:b/>
+          <w:sz w:val="22"/>
+        </w:rPr>
+        <w:t xml:space="preserve"> - Simulação para largura de banda de 80 MHz com base no EVM</w:t>
       </w:r>
     </w:p>
     <w:p>
@@ -45150,7 +45268,15 @@
           <w:sz w:val="22"/>
           <w:szCs w:val="22"/>
         </w:rPr>
-        <w:t>Technical</w:t>
+        <w:t>Te</w:t>
+      </w:r>
+      <w:r>
+        <w:rPr>
+          <w:color w:val="FF0000"/>
+          <w:sz w:val="22"/>
+          <w:szCs w:val="22"/>
+        </w:rPr>
+        <w:t>chnical</w:t>
       </w:r>
       <w:proofErr w:type="spellEnd"/>
       <w:r>
@@ -45206,6 +45332,121 @@
         </w:tabs>
         <w:ind w:left="360"/>
         <w:rPr>
+          <w:color w:val="FF0000"/>
+          <w:sz w:val="22"/>
+          <w:szCs w:val="22"/>
+        </w:rPr>
+      </w:pPr>
+      <w:r>
+        <w:rPr>
+          <w:color w:val="FF0000"/>
+          <w:sz w:val="22"/>
+          <w:szCs w:val="22"/>
+        </w:rPr>
+        <w:t>[10] Clark, Martin</w:t>
+      </w:r>
+      <w:r>
+        <w:rPr>
+          <w:color w:val="FF0000"/>
+          <w:sz w:val="22"/>
+          <w:szCs w:val="22"/>
+        </w:rPr>
+        <w:t>.</w:t>
+      </w:r>
+      <w:r>
+        <w:rPr>
+          <w:color w:val="FF0000"/>
+          <w:sz w:val="22"/>
+          <w:szCs w:val="22"/>
+        </w:rPr>
+        <w:t xml:space="preserve"> IEEE 802.11ª WLAN </w:t>
+      </w:r>
+      <w:proofErr w:type="spellStart"/>
+      <w:r>
+        <w:rPr>
+          <w:color w:val="FF0000"/>
+          <w:sz w:val="22"/>
+          <w:szCs w:val="22"/>
+        </w:rPr>
+        <w:t>model</w:t>
+      </w:r>
+      <w:proofErr w:type="spellEnd"/>
+      <w:r>
+        <w:rPr>
+          <w:color w:val="FF0000"/>
+          <w:sz w:val="22"/>
+          <w:szCs w:val="22"/>
+        </w:rPr>
+        <w:t xml:space="preserve">. Disponível em: </w:t>
+      </w:r>
+      <w:r>
+        <w:rPr>
+          <w:color w:val="FF0000"/>
+          <w:sz w:val="22"/>
+          <w:szCs w:val="22"/>
+        </w:rPr>
+        <w:t>&lt;</w:t>
+      </w:r>
+      <w:proofErr w:type="gramStart"/>
+      <w:r>
+        <w:rPr>
+          <w:color w:val="FF0000"/>
+        </w:rPr>
+        <w:t>h</w:t>
+      </w:r>
+      <w:r>
+        <w:rPr>
+          <w:color w:val="FF0000"/>
+          <w:sz w:val="22"/>
+          <w:szCs w:val="22"/>
+        </w:rPr>
+        <w:t>ttps</w:t>
+      </w:r>
+      <w:proofErr w:type="gramEnd"/>
+      <w:r>
+        <w:rPr>
+          <w:color w:val="FF0000"/>
+          <w:sz w:val="22"/>
+          <w:szCs w:val="22"/>
+        </w:rPr>
+        <w:t>://www.mathworks.com/matlabcentral/fileexchange/3540-ieee-802-11a-wlan-model&gt;. Acesso em</w:t>
+      </w:r>
+      <w:r>
+        <w:rPr>
+          <w:color w:val="FF0000"/>
+          <w:sz w:val="22"/>
+          <w:szCs w:val="22"/>
+        </w:rPr>
+        <w:t xml:space="preserve">: </w:t>
+      </w:r>
+      <w:proofErr w:type="gramStart"/>
+      <w:r>
+        <w:rPr>
+          <w:color w:val="FF0000"/>
+          <w:sz w:val="22"/>
+          <w:szCs w:val="22"/>
+        </w:rPr>
+        <w:t>21 Novembro 2016</w:t>
+      </w:r>
+      <w:proofErr w:type="gramEnd"/>
+      <w:r>
+        <w:rPr>
+          <w:color w:val="FF0000"/>
+          <w:sz w:val="22"/>
+          <w:szCs w:val="22"/>
+        </w:rPr>
+        <w:t>.</w:t>
+      </w:r>
+    </w:p>
+    <w:p>
+      <w:pPr>
+        <w:pStyle w:val="TCCRefernciasBibliogrficas"/>
+        <w:tabs>
+          <w:tab w:val="clear" w:pos="0"/>
+        </w:tabs>
+        <w:ind w:left="360"/>
+        <w:rPr>
+          <w:color w:val="FF0000"/>
           <w:sz w:val="22"/>
           <w:szCs w:val="22"/>
         </w:rPr>
@@ -47304,7 +47545,7 @@
           <w:rPr>
             <w:noProof/>
           </w:rPr>
-          <w:t>43</w:t>
+          <w:t>37</w:t>
         </w:r>
         <w:r>
           <w:fldChar w:fldCharType="end"/>
@@ -53235,7 +53476,7 @@
 </file>
 
 <file path=customXml/itemProps1.xml><?xml version="1.0" encoding="utf-8"?>
-<ds:datastoreItem xmlns:ds="http://schemas.openxmlformats.org/officeDocument/2006/customXml" ds:itemID="{30879089-2B74-4A14-9617-0B2A99BCD367}">
+<ds:datastoreItem xmlns:ds="http://schemas.openxmlformats.org/officeDocument/2006/customXml" ds:itemID="{1B0C1383-75D4-4D27-BB24-CAF37F0B3A35}">
   <ds:schemaRefs>
     <ds:schemaRef ds:uri="http://schemas.openxmlformats.org/officeDocument/2006/bibliography"/>
   </ds:schemaRefs>

</xml_diff>